<commit_message>
prova unidade 2 BIM 9D
</commit_message>
<xml_diff>
--- a/11_bim_9d_lean_construction/lean_construction_notas_aula.docx
+++ b/11_bim_9d_lean_construction/lean_construction_notas_aula.docx
@@ -1032,54 +1032,1217 @@
         </w:rPr>
         <w:t>2</w:t>
       </w:r>
+    </w:p>
+    <w:p>
+      <w:pPr>
+        <w:spacing w:after="0" w:line="240" w:lineRule="auto"/>
+        <w:jc w:val="both"/>
+        <w:rPr>
+          <w:rFonts w:asciiTheme="majorHAnsi" w:hAnsiTheme="majorHAnsi" w:cstheme="majorHAnsi"/>
+          <w:noProof/>
+          <w:sz w:val="24"/>
+          <w:szCs w:val="24"/>
+          <w:lang w:val="pt-BR" w:bidi="ar-SA"/>
+        </w:rPr>
+      </w:pPr>
+    </w:p>
+    <w:p>
+      <w:pPr>
+        <w:spacing w:after="0" w:line="240" w:lineRule="auto"/>
+        <w:jc w:val="both"/>
+        <w:rPr>
+          <w:rFonts w:asciiTheme="majorHAnsi" w:hAnsiTheme="majorHAnsi" w:cstheme="majorHAnsi"/>
+          <w:noProof/>
+          <w:sz w:val="24"/>
+          <w:szCs w:val="24"/>
+          <w:lang w:val="pt-BR" w:bidi="ar-SA"/>
+        </w:rPr>
+      </w:pPr>
+      <w:r>
+        <w:rPr>
+          <w:rFonts w:asciiTheme="majorHAnsi" w:hAnsiTheme="majorHAnsi" w:cstheme="majorHAnsi"/>
+          <w:noProof/>
+          <w:sz w:val="24"/>
+          <w:szCs w:val="24"/>
+          <w:lang w:val="pt-BR" w:bidi="ar-SA"/>
+        </w:rPr>
+        <w:t xml:space="preserve">1 - </w:t>
+      </w:r>
+      <w:r>
+        <w:rPr>
+          <w:rFonts w:asciiTheme="majorHAnsi" w:hAnsiTheme="majorHAnsi" w:cstheme="majorHAnsi"/>
+          <w:noProof/>
+          <w:sz w:val="24"/>
+          <w:szCs w:val="24"/>
+          <w:lang w:val="pt-BR" w:bidi="ar-SA"/>
+        </w:rPr>
+        <w:t>A Toyota Motor Corporation sincronizou levou os seus processos produtivos a níveis antes não alcançados pela indústria quanto a qualidade e produtividade. Conseguiu isso ao desenvolver um sistema robusto de produção (Sistema Toyota de Produção) que moldou largamente o que hoje se denomina produção enxuta.</w:t>
+      </w:r>
+    </w:p>
+    <w:p>
+      <w:pPr>
+        <w:spacing w:after="0" w:line="240" w:lineRule="auto"/>
+        <w:jc w:val="both"/>
+        <w:rPr>
+          <w:rFonts w:asciiTheme="majorHAnsi" w:hAnsiTheme="majorHAnsi" w:cstheme="majorHAnsi"/>
+          <w:noProof/>
+          <w:sz w:val="24"/>
+          <w:szCs w:val="24"/>
+          <w:lang w:val="pt-BR" w:bidi="ar-SA"/>
+        </w:rPr>
+      </w:pPr>
+    </w:p>
+    <w:p>
+      <w:pPr>
+        <w:spacing w:after="0" w:line="240" w:lineRule="auto"/>
+        <w:jc w:val="both"/>
+        <w:rPr>
+          <w:rFonts w:asciiTheme="majorHAnsi" w:hAnsiTheme="majorHAnsi" w:cstheme="majorHAnsi"/>
+          <w:noProof/>
+          <w:sz w:val="24"/>
+          <w:szCs w:val="24"/>
+          <w:lang w:val="pt-BR" w:bidi="ar-SA"/>
+        </w:rPr>
+      </w:pPr>
+      <w:r>
+        <w:rPr>
+          <w:rFonts w:asciiTheme="majorHAnsi" w:hAnsiTheme="majorHAnsi" w:cstheme="majorHAnsi"/>
+          <w:noProof/>
+          <w:sz w:val="24"/>
+          <w:szCs w:val="24"/>
+          <w:lang w:val="pt-BR" w:bidi="ar-SA"/>
+        </w:rPr>
+        <w:t>Muitas técnicas do Sistema Toyota de Produção se ocupam diretamente do planejamento e controle, tais como:</w:t>
+      </w:r>
+    </w:p>
+    <w:p>
+      <w:pPr>
+        <w:spacing w:after="0" w:line="240" w:lineRule="auto"/>
+        <w:jc w:val="both"/>
+        <w:rPr>
+          <w:rFonts w:asciiTheme="majorHAnsi" w:hAnsiTheme="majorHAnsi" w:cstheme="majorHAnsi"/>
+          <w:noProof/>
+          <w:sz w:val="24"/>
+          <w:szCs w:val="24"/>
+          <w:lang w:val="pt-BR" w:bidi="ar-SA"/>
+        </w:rPr>
+      </w:pPr>
+    </w:p>
+    <w:p>
+      <w:pPr>
+        <w:spacing w:after="0" w:line="240" w:lineRule="auto"/>
+        <w:jc w:val="both"/>
+        <w:rPr>
+          <w:rFonts w:asciiTheme="majorHAnsi" w:hAnsiTheme="majorHAnsi" w:cstheme="majorHAnsi"/>
+          <w:noProof/>
+          <w:sz w:val="24"/>
+          <w:szCs w:val="24"/>
+          <w:lang w:val="pt-BR" w:bidi="ar-SA"/>
+        </w:rPr>
+      </w:pPr>
+      <w:r>
+        <w:rPr>
+          <w:rFonts w:asciiTheme="majorHAnsi" w:hAnsiTheme="majorHAnsi" w:cstheme="majorHAnsi"/>
+          <w:noProof/>
+          <w:sz w:val="24"/>
+          <w:szCs w:val="24"/>
+          <w:lang w:val="pt-BR" w:bidi="ar-SA"/>
+        </w:rPr>
+        <w:t xml:space="preserve">  programação puxada, controle kanban e estudo dos tempos </w:t>
+      </w:r>
+      <w:r>
+        <w:rPr>
+          <w:rFonts w:asciiTheme="majorHAnsi" w:hAnsiTheme="majorHAnsi" w:cstheme="majorHAnsi"/>
+          <w:noProof/>
+          <w:sz w:val="24"/>
+          <w:szCs w:val="24"/>
+          <w:lang w:val="pt-BR" w:bidi="ar-SA"/>
+        </w:rPr>
+        <w:t xml:space="preserve"> (x)</w:t>
+      </w:r>
+    </w:p>
+    <w:p>
+      <w:pPr>
+        <w:spacing w:after="0" w:line="240" w:lineRule="auto"/>
+        <w:jc w:val="both"/>
+        <w:rPr>
+          <w:rFonts w:asciiTheme="majorHAnsi" w:hAnsiTheme="majorHAnsi" w:cstheme="majorHAnsi"/>
+          <w:noProof/>
+          <w:sz w:val="24"/>
+          <w:szCs w:val="24"/>
+          <w:lang w:val="pt-BR" w:bidi="ar-SA"/>
+        </w:rPr>
+      </w:pPr>
+      <w:r>
+        <w:rPr>
+          <w:rFonts w:asciiTheme="majorHAnsi" w:hAnsiTheme="majorHAnsi" w:cstheme="majorHAnsi"/>
+          <w:noProof/>
+          <w:sz w:val="24"/>
+          <w:szCs w:val="24"/>
+          <w:lang w:val="pt-BR" w:bidi="ar-SA"/>
+        </w:rPr>
+        <w:t xml:space="preserve">  programação puxada, controle estatístico da qualidade e sincronização do fluxo </w:t>
+      </w:r>
+    </w:p>
+    <w:p>
+      <w:pPr>
+        <w:spacing w:after="0" w:line="240" w:lineRule="auto"/>
+        <w:jc w:val="both"/>
+        <w:rPr>
+          <w:rFonts w:asciiTheme="majorHAnsi" w:hAnsiTheme="majorHAnsi" w:cstheme="majorHAnsi"/>
+          <w:noProof/>
+          <w:sz w:val="24"/>
+          <w:szCs w:val="24"/>
+          <w:lang w:val="pt-BR" w:bidi="ar-SA"/>
+        </w:rPr>
+      </w:pPr>
+      <w:r>
+        <w:rPr>
+          <w:rFonts w:asciiTheme="majorHAnsi" w:hAnsiTheme="majorHAnsi" w:cstheme="majorHAnsi"/>
+          <w:noProof/>
+          <w:sz w:val="24"/>
+          <w:szCs w:val="24"/>
+          <w:lang w:val="pt-BR" w:bidi="ar-SA"/>
+        </w:rPr>
+        <w:t xml:space="preserve">  programação puxada, controle kanban e sincronização do fluxo </w:t>
+      </w:r>
+    </w:p>
+    <w:p>
+      <w:pPr>
+        <w:spacing w:after="0" w:line="240" w:lineRule="auto"/>
+        <w:jc w:val="both"/>
+        <w:rPr>
+          <w:rFonts w:asciiTheme="majorHAnsi" w:hAnsiTheme="majorHAnsi" w:cstheme="majorHAnsi"/>
+          <w:noProof/>
+          <w:sz w:val="24"/>
+          <w:szCs w:val="24"/>
+          <w:lang w:val="pt-BR" w:bidi="ar-SA"/>
+        </w:rPr>
+      </w:pPr>
+      <w:r>
+        <w:rPr>
+          <w:rFonts w:asciiTheme="majorHAnsi" w:hAnsiTheme="majorHAnsi" w:cstheme="majorHAnsi"/>
+          <w:noProof/>
+          <w:sz w:val="24"/>
+          <w:szCs w:val="24"/>
+          <w:lang w:val="pt-BR" w:bidi="ar-SA"/>
+        </w:rPr>
+        <w:t xml:space="preserve">  programação empurrada, controle kanban e estudo de movimentos </w:t>
+      </w:r>
+    </w:p>
+    <w:p>
+      <w:pPr>
+        <w:spacing w:after="0" w:line="240" w:lineRule="auto"/>
+        <w:jc w:val="both"/>
+        <w:rPr>
+          <w:rFonts w:asciiTheme="majorHAnsi" w:hAnsiTheme="majorHAnsi" w:cstheme="majorHAnsi"/>
+          <w:noProof/>
+          <w:sz w:val="24"/>
+          <w:szCs w:val="24"/>
+          <w:lang w:val="pt-BR" w:bidi="ar-SA"/>
+        </w:rPr>
+      </w:pPr>
+      <w:r>
+        <w:rPr>
+          <w:rFonts w:asciiTheme="majorHAnsi" w:hAnsiTheme="majorHAnsi" w:cstheme="majorHAnsi"/>
+          <w:noProof/>
+          <w:sz w:val="24"/>
+          <w:szCs w:val="24"/>
+          <w:lang w:val="pt-BR" w:bidi="ar-SA"/>
+        </w:rPr>
+        <w:t xml:space="preserve">  programação empurrada, controle estatístico da qualidade e sincronização do fluxo</w:t>
+      </w:r>
+    </w:p>
+    <w:p>
+      <w:pPr>
+        <w:spacing w:after="0" w:line="240" w:lineRule="auto"/>
+        <w:jc w:val="both"/>
+        <w:rPr>
+          <w:rFonts w:asciiTheme="majorHAnsi" w:hAnsiTheme="majorHAnsi" w:cstheme="majorHAnsi"/>
+          <w:noProof/>
+          <w:sz w:val="24"/>
+          <w:szCs w:val="24"/>
+          <w:lang w:val="pt-BR" w:bidi="ar-SA"/>
+        </w:rPr>
+      </w:pPr>
+    </w:p>
+    <w:p>
+      <w:pPr>
+        <w:spacing w:after="0" w:line="240" w:lineRule="auto"/>
+        <w:jc w:val="both"/>
+        <w:rPr>
+          <w:rFonts w:asciiTheme="majorHAnsi" w:hAnsiTheme="majorHAnsi" w:cstheme="majorHAnsi"/>
+          <w:noProof/>
+          <w:sz w:val="24"/>
+          <w:szCs w:val="24"/>
+          <w:lang w:val="pt-BR" w:bidi="ar-SA"/>
+        </w:rPr>
+      </w:pPr>
+      <w:r>
+        <w:rPr>
+          <w:rFonts w:asciiTheme="majorHAnsi" w:hAnsiTheme="majorHAnsi" w:cstheme="majorHAnsi"/>
+          <w:noProof/>
+          <w:sz w:val="24"/>
+          <w:szCs w:val="24"/>
+          <w:lang w:val="pt-BR" w:bidi="ar-SA"/>
+        </w:rPr>
+        <w:t xml:space="preserve">2 - </w:t>
+      </w:r>
+      <w:r>
+        <w:rPr>
+          <w:rFonts w:asciiTheme="majorHAnsi" w:hAnsiTheme="majorHAnsi" w:cstheme="majorHAnsi"/>
+          <w:noProof/>
+          <w:sz w:val="24"/>
+          <w:szCs w:val="24"/>
+          <w:lang w:val="pt-BR" w:bidi="ar-SA"/>
+        </w:rPr>
+        <w:t>Pode se considerar a existência de dois principais sistemas de produção: puxado ou empurrado.</w:t>
+      </w:r>
+    </w:p>
+    <w:p>
+      <w:pPr>
+        <w:spacing w:after="0" w:line="240" w:lineRule="auto"/>
+        <w:jc w:val="both"/>
+        <w:rPr>
+          <w:rFonts w:asciiTheme="majorHAnsi" w:hAnsiTheme="majorHAnsi" w:cstheme="majorHAnsi"/>
+          <w:noProof/>
+          <w:sz w:val="24"/>
+          <w:szCs w:val="24"/>
+          <w:lang w:val="pt-BR" w:bidi="ar-SA"/>
+        </w:rPr>
+      </w:pPr>
+    </w:p>
+    <w:p>
+      <w:pPr>
+        <w:spacing w:after="0" w:line="240" w:lineRule="auto"/>
+        <w:jc w:val="both"/>
+        <w:rPr>
+          <w:rFonts w:asciiTheme="majorHAnsi" w:hAnsiTheme="majorHAnsi" w:cstheme="majorHAnsi"/>
+          <w:noProof/>
+          <w:sz w:val="24"/>
+          <w:szCs w:val="24"/>
+          <w:lang w:val="pt-BR" w:bidi="ar-SA"/>
+        </w:rPr>
+      </w:pPr>
+      <w:r>
+        <w:rPr>
+          <w:rFonts w:asciiTheme="majorHAnsi" w:hAnsiTheme="majorHAnsi" w:cstheme="majorHAnsi"/>
+          <w:noProof/>
+          <w:sz w:val="24"/>
+          <w:szCs w:val="24"/>
+          <w:lang w:val="pt-BR" w:bidi="ar-SA"/>
+        </w:rPr>
+        <w:t>Em um sistema de planejamento e controle da produção empurrado, um fato relevante é que:</w:t>
+      </w:r>
+    </w:p>
+    <w:p>
+      <w:pPr>
+        <w:spacing w:after="0" w:line="240" w:lineRule="auto"/>
+        <w:jc w:val="both"/>
+        <w:rPr>
+          <w:rFonts w:asciiTheme="majorHAnsi" w:hAnsiTheme="majorHAnsi" w:cstheme="majorHAnsi"/>
+          <w:noProof/>
+          <w:sz w:val="24"/>
+          <w:szCs w:val="24"/>
+          <w:lang w:val="pt-BR" w:bidi="ar-SA"/>
+        </w:rPr>
+      </w:pPr>
+    </w:p>
+    <w:p>
+      <w:pPr>
+        <w:spacing w:after="0" w:line="240" w:lineRule="auto"/>
+        <w:jc w:val="both"/>
+        <w:rPr>
+          <w:rFonts w:asciiTheme="majorHAnsi" w:hAnsiTheme="majorHAnsi" w:cstheme="majorHAnsi"/>
+          <w:noProof/>
+          <w:sz w:val="24"/>
+          <w:szCs w:val="24"/>
+          <w:lang w:val="pt-BR" w:bidi="ar-SA"/>
+        </w:rPr>
+      </w:pPr>
+      <w:r>
+        <w:rPr>
+          <w:rFonts w:asciiTheme="majorHAnsi" w:hAnsiTheme="majorHAnsi" w:cstheme="majorHAnsi"/>
+          <w:noProof/>
+          <w:sz w:val="24"/>
+          <w:szCs w:val="24"/>
+          <w:lang w:val="pt-BR" w:bidi="ar-SA"/>
+        </w:rPr>
+        <w:t xml:space="preserve">  não há garantia de venda e entrega de cada unidade produzida, produzindo estoque de unidades não vendidas. </w:t>
+      </w:r>
+      <w:r>
+        <w:rPr>
+          <w:rFonts w:asciiTheme="majorHAnsi" w:hAnsiTheme="majorHAnsi" w:cstheme="majorHAnsi"/>
+          <w:noProof/>
+          <w:sz w:val="24"/>
+          <w:szCs w:val="24"/>
+          <w:lang w:val="pt-BR" w:bidi="ar-SA"/>
+        </w:rPr>
+        <w:t>(x)</w:t>
+      </w:r>
+    </w:p>
+    <w:p>
+      <w:pPr>
+        <w:spacing w:after="0" w:line="240" w:lineRule="auto"/>
+        <w:jc w:val="both"/>
+        <w:rPr>
+          <w:rFonts w:asciiTheme="majorHAnsi" w:hAnsiTheme="majorHAnsi" w:cstheme="majorHAnsi"/>
+          <w:noProof/>
+          <w:sz w:val="24"/>
+          <w:szCs w:val="24"/>
+          <w:lang w:val="pt-BR" w:bidi="ar-SA"/>
+        </w:rPr>
+      </w:pPr>
+      <w:r>
+        <w:rPr>
+          <w:rFonts w:asciiTheme="majorHAnsi" w:hAnsiTheme="majorHAnsi" w:cstheme="majorHAnsi"/>
+          <w:noProof/>
+          <w:sz w:val="24"/>
+          <w:szCs w:val="24"/>
+          <w:lang w:val="pt-BR" w:bidi="ar-SA"/>
+        </w:rPr>
+        <w:t xml:space="preserve">  a produção começa imediatamente com a disponibilidade de matéria prima no estoque, recebida no modelo just in time. </w:t>
+      </w:r>
+    </w:p>
+    <w:p>
+      <w:pPr>
+        <w:spacing w:after="0" w:line="240" w:lineRule="auto"/>
+        <w:jc w:val="both"/>
+        <w:rPr>
+          <w:rFonts w:asciiTheme="majorHAnsi" w:hAnsiTheme="majorHAnsi" w:cstheme="majorHAnsi"/>
+          <w:noProof/>
+          <w:sz w:val="24"/>
+          <w:szCs w:val="24"/>
+          <w:lang w:val="pt-BR" w:bidi="ar-SA"/>
+        </w:rPr>
+      </w:pPr>
+      <w:r>
+        <w:rPr>
+          <w:rFonts w:asciiTheme="majorHAnsi" w:hAnsiTheme="majorHAnsi" w:cstheme="majorHAnsi"/>
+          <w:noProof/>
+          <w:sz w:val="24"/>
+          <w:szCs w:val="24"/>
+          <w:lang w:val="pt-BR" w:bidi="ar-SA"/>
+        </w:rPr>
+        <w:t xml:space="preserve">  a demanda é empurrada para trás ao longo das etapas da produção, minimizando os estoques. </w:t>
+      </w:r>
+    </w:p>
+    <w:p>
+      <w:pPr>
+        <w:spacing w:after="0" w:line="240" w:lineRule="auto"/>
+        <w:jc w:val="both"/>
+        <w:rPr>
+          <w:rFonts w:asciiTheme="majorHAnsi" w:hAnsiTheme="majorHAnsi" w:cstheme="majorHAnsi"/>
+          <w:noProof/>
+          <w:sz w:val="24"/>
+          <w:szCs w:val="24"/>
+          <w:lang w:val="pt-BR" w:bidi="ar-SA"/>
+        </w:rPr>
+      </w:pPr>
+      <w:r>
+        <w:rPr>
+          <w:rFonts w:asciiTheme="majorHAnsi" w:hAnsiTheme="majorHAnsi" w:cstheme="majorHAnsi"/>
+          <w:noProof/>
+          <w:sz w:val="24"/>
+          <w:szCs w:val="24"/>
+          <w:lang w:val="pt-BR" w:bidi="ar-SA"/>
+        </w:rPr>
+        <w:lastRenderedPageBreak/>
+        <w:t xml:space="preserve">  o consumidor, no momento em que efetua a compra, inicia o processo de produção.</w:t>
+      </w:r>
+    </w:p>
+    <w:p>
+      <w:pPr>
+        <w:spacing w:after="0" w:line="240" w:lineRule="auto"/>
+        <w:jc w:val="both"/>
+        <w:rPr>
+          <w:rFonts w:asciiTheme="majorHAnsi" w:hAnsiTheme="majorHAnsi" w:cstheme="majorHAnsi"/>
+          <w:noProof/>
+          <w:sz w:val="24"/>
+          <w:szCs w:val="24"/>
+          <w:lang w:val="pt-BR" w:bidi="ar-SA"/>
+        </w:rPr>
+      </w:pPr>
+    </w:p>
+    <w:p>
+      <w:pPr>
+        <w:spacing w:after="0" w:line="240" w:lineRule="auto"/>
+        <w:jc w:val="both"/>
+        <w:rPr>
+          <w:rFonts w:asciiTheme="majorHAnsi" w:hAnsiTheme="majorHAnsi" w:cstheme="majorHAnsi"/>
+          <w:noProof/>
+          <w:sz w:val="24"/>
+          <w:szCs w:val="24"/>
+          <w:lang w:val="pt-BR" w:bidi="ar-SA"/>
+        </w:rPr>
+      </w:pPr>
+      <w:r>
+        <w:rPr>
+          <w:rFonts w:asciiTheme="majorHAnsi" w:hAnsiTheme="majorHAnsi" w:cstheme="majorHAnsi"/>
+          <w:noProof/>
+          <w:sz w:val="24"/>
+          <w:szCs w:val="24"/>
+          <w:lang w:val="pt-BR" w:bidi="ar-SA"/>
+        </w:rPr>
+        <w:t xml:space="preserve">3 - </w:t>
+      </w:r>
+      <w:r>
+        <w:rPr>
+          <w:rFonts w:asciiTheme="majorHAnsi" w:hAnsiTheme="majorHAnsi" w:cstheme="majorHAnsi"/>
+          <w:noProof/>
+          <w:sz w:val="24"/>
+          <w:szCs w:val="24"/>
+          <w:lang w:val="pt-BR" w:bidi="ar-SA"/>
+        </w:rPr>
+        <w:t>O Jidoka define que se deve parar o fluxo quando ocorrer qualquer anomalia. Sakichi Toyoda (1867-1930), fundador da Toyoda Automatic Loom Works, inventou em 1924 um dispositivo que parava a máquina de tear sempre que se rompesse um fio, sem depender da inspeção pelo operador, incitando assim o conceito de Jidoka.</w:t>
+      </w:r>
+    </w:p>
+    <w:p>
+      <w:pPr>
+        <w:spacing w:after="0" w:line="240" w:lineRule="auto"/>
+        <w:jc w:val="both"/>
+        <w:rPr>
+          <w:rFonts w:asciiTheme="majorHAnsi" w:hAnsiTheme="majorHAnsi" w:cstheme="majorHAnsi"/>
+          <w:noProof/>
+          <w:sz w:val="24"/>
+          <w:szCs w:val="24"/>
+          <w:lang w:val="pt-BR" w:bidi="ar-SA"/>
+        </w:rPr>
+      </w:pPr>
+    </w:p>
+    <w:p>
+      <w:pPr>
+        <w:spacing w:after="0" w:line="240" w:lineRule="auto"/>
+        <w:jc w:val="both"/>
+        <w:rPr>
+          <w:rFonts w:asciiTheme="majorHAnsi" w:hAnsiTheme="majorHAnsi" w:cstheme="majorHAnsi"/>
+          <w:noProof/>
+          <w:sz w:val="24"/>
+          <w:szCs w:val="24"/>
+          <w:lang w:val="pt-BR" w:bidi="ar-SA"/>
+        </w:rPr>
+      </w:pPr>
+      <w:r>
+        <w:rPr>
+          <w:rFonts w:asciiTheme="majorHAnsi" w:hAnsiTheme="majorHAnsi" w:cstheme="majorHAnsi"/>
+          <w:noProof/>
+          <w:sz w:val="24"/>
+          <w:szCs w:val="24"/>
+          <w:lang w:val="pt-BR" w:bidi="ar-SA"/>
+        </w:rPr>
+        <w:t>São características do Jidoka, EXCETO:</w:t>
+      </w:r>
+    </w:p>
+    <w:p>
+      <w:pPr>
+        <w:spacing w:after="0" w:line="240" w:lineRule="auto"/>
+        <w:jc w:val="both"/>
+        <w:rPr>
+          <w:rFonts w:asciiTheme="majorHAnsi" w:hAnsiTheme="majorHAnsi" w:cstheme="majorHAnsi"/>
+          <w:noProof/>
+          <w:sz w:val="24"/>
+          <w:szCs w:val="24"/>
+          <w:lang w:val="pt-BR" w:bidi="ar-SA"/>
+        </w:rPr>
+      </w:pPr>
+    </w:p>
+    <w:p>
+      <w:pPr>
+        <w:spacing w:after="0" w:line="240" w:lineRule="auto"/>
+        <w:jc w:val="both"/>
+        <w:rPr>
+          <w:rFonts w:asciiTheme="majorHAnsi" w:hAnsiTheme="majorHAnsi" w:cstheme="majorHAnsi"/>
+          <w:noProof/>
+          <w:sz w:val="24"/>
+          <w:szCs w:val="24"/>
+          <w:lang w:val="pt-BR" w:bidi="ar-SA"/>
+        </w:rPr>
+      </w:pPr>
+      <w:r>
+        <w:rPr>
+          <w:rFonts w:asciiTheme="majorHAnsi" w:hAnsiTheme="majorHAnsi" w:cstheme="majorHAnsi"/>
+          <w:noProof/>
+          <w:sz w:val="24"/>
+          <w:szCs w:val="24"/>
+          <w:lang w:val="pt-BR" w:bidi="ar-SA"/>
+        </w:rPr>
+        <w:t xml:space="preserve">  Dotar uma máquina com dispositivos ou recursos que, ao detectar qualquer anomalia, fazem a máquina parar, evitando produzir defeito ou “não qualidade”. </w:t>
+      </w:r>
+    </w:p>
+    <w:p>
+      <w:pPr>
+        <w:spacing w:after="0" w:line="240" w:lineRule="auto"/>
+        <w:jc w:val="both"/>
+        <w:rPr>
+          <w:rFonts w:asciiTheme="majorHAnsi" w:hAnsiTheme="majorHAnsi" w:cstheme="majorHAnsi"/>
+          <w:noProof/>
+          <w:sz w:val="24"/>
+          <w:szCs w:val="24"/>
+          <w:lang w:val="pt-BR" w:bidi="ar-SA"/>
+        </w:rPr>
+      </w:pPr>
+      <w:r>
+        <w:rPr>
+          <w:rFonts w:asciiTheme="majorHAnsi" w:hAnsiTheme="majorHAnsi" w:cstheme="majorHAnsi"/>
+          <w:noProof/>
+          <w:sz w:val="24"/>
+          <w:szCs w:val="24"/>
+          <w:lang w:val="pt-BR" w:bidi="ar-SA"/>
+        </w:rPr>
+        <w:t xml:space="preserve">  Conferir ao operador a obrigação de parar uma operação (ou toda a linha de produção) quando ele perceber uma anomalia. </w:t>
+      </w:r>
+    </w:p>
+    <w:p>
+      <w:pPr>
+        <w:spacing w:after="0" w:line="240" w:lineRule="auto"/>
+        <w:jc w:val="both"/>
+        <w:rPr>
+          <w:rFonts w:asciiTheme="majorHAnsi" w:hAnsiTheme="majorHAnsi" w:cstheme="majorHAnsi"/>
+          <w:noProof/>
+          <w:sz w:val="24"/>
+          <w:szCs w:val="24"/>
+          <w:lang w:val="pt-BR" w:bidi="ar-SA"/>
+        </w:rPr>
+      </w:pPr>
+      <w:r>
+        <w:rPr>
+          <w:rFonts w:asciiTheme="majorHAnsi" w:hAnsiTheme="majorHAnsi" w:cstheme="majorHAnsi"/>
+          <w:noProof/>
+          <w:sz w:val="24"/>
+          <w:szCs w:val="24"/>
+          <w:lang w:val="pt-BR" w:bidi="ar-SA"/>
+        </w:rPr>
+        <w:t xml:space="preserve">  Conferir ao operador o direito de decidir por não parar a operação, evitando-se a perda de tempo, devendo a anomalia ser resolvida pelo setor responsável. </w:t>
+      </w:r>
+      <w:r>
+        <w:rPr>
+          <w:rFonts w:asciiTheme="majorHAnsi" w:hAnsiTheme="majorHAnsi" w:cstheme="majorHAnsi"/>
+          <w:noProof/>
+          <w:sz w:val="24"/>
+          <w:szCs w:val="24"/>
+          <w:lang w:val="pt-BR" w:bidi="ar-SA"/>
+        </w:rPr>
+        <w:t>(x)</w:t>
+      </w:r>
+    </w:p>
+    <w:p>
+      <w:pPr>
+        <w:spacing w:after="0" w:line="240" w:lineRule="auto"/>
+        <w:jc w:val="both"/>
+        <w:rPr>
+          <w:rFonts w:asciiTheme="majorHAnsi" w:hAnsiTheme="majorHAnsi" w:cstheme="majorHAnsi"/>
+          <w:noProof/>
+          <w:sz w:val="24"/>
+          <w:szCs w:val="24"/>
+          <w:lang w:val="pt-BR" w:bidi="ar-SA"/>
+        </w:rPr>
+      </w:pPr>
+      <w:r>
+        <w:rPr>
+          <w:rFonts w:asciiTheme="majorHAnsi" w:hAnsiTheme="majorHAnsi" w:cstheme="majorHAnsi"/>
+          <w:noProof/>
+          <w:sz w:val="24"/>
+          <w:szCs w:val="24"/>
+          <w:lang w:val="pt-BR" w:bidi="ar-SA"/>
+        </w:rPr>
+        <w:t xml:space="preserve">  A parada deve ser seguida de uma alerta e/ou sinalização, avisando os trabalhadores da parada e conferindo tempo para eventual reparo que possa evitar a parada.</w:t>
+      </w:r>
+    </w:p>
+    <w:p>
+      <w:pPr>
+        <w:spacing w:after="0" w:line="240" w:lineRule="auto"/>
+        <w:jc w:val="both"/>
+        <w:rPr>
+          <w:rFonts w:asciiTheme="majorHAnsi" w:hAnsiTheme="majorHAnsi" w:cstheme="majorHAnsi"/>
+          <w:noProof/>
+          <w:sz w:val="24"/>
+          <w:szCs w:val="24"/>
+          <w:lang w:val="pt-BR" w:bidi="ar-SA"/>
+        </w:rPr>
+      </w:pPr>
+    </w:p>
+    <w:p>
+      <w:pPr>
+        <w:spacing w:after="0" w:line="240" w:lineRule="auto"/>
+        <w:jc w:val="both"/>
+        <w:rPr>
+          <w:rFonts w:asciiTheme="majorHAnsi" w:hAnsiTheme="majorHAnsi" w:cstheme="majorHAnsi"/>
+          <w:noProof/>
+          <w:sz w:val="24"/>
+          <w:szCs w:val="24"/>
+          <w:lang w:val="pt-BR" w:bidi="ar-SA"/>
+        </w:rPr>
+      </w:pPr>
+      <w:r>
+        <w:rPr>
+          <w:rFonts w:asciiTheme="majorHAnsi" w:hAnsiTheme="majorHAnsi" w:cstheme="majorHAnsi"/>
+          <w:noProof/>
+          <w:sz w:val="24"/>
+          <w:szCs w:val="24"/>
+          <w:lang w:val="pt-BR" w:bidi="ar-SA"/>
+        </w:rPr>
+        <w:t xml:space="preserve">4 - </w:t>
+      </w:r>
+      <w:r>
+        <w:rPr>
+          <w:rFonts w:asciiTheme="majorHAnsi" w:hAnsiTheme="majorHAnsi" w:cstheme="majorHAnsi"/>
+          <w:noProof/>
+          <w:sz w:val="24"/>
+          <w:szCs w:val="24"/>
+          <w:lang w:val="pt-BR" w:bidi="ar-SA"/>
+        </w:rPr>
+        <w:t>Alguns equipamentos usados na construção civil, como a serra circular, possuem dispositivos chamados no lean manufacturing de poka-yoke: “à prova de bobeira”. Alguns modelos mais seguros de serra impedem o acesso ao disco ou o desligam, caso o operador faça uma operação indevida. Trata-se de dispositivo ou mecanismo simples que, instalado na máquina ou no posto de trabalho, faz com que se evite a ocorrência de erros, isto é, mesmo que se queira fazer errado, o poka-yoke não permite.</w:t>
+      </w:r>
+    </w:p>
+    <w:p>
+      <w:pPr>
+        <w:spacing w:after="0" w:line="240" w:lineRule="auto"/>
+        <w:jc w:val="both"/>
+        <w:rPr>
+          <w:rFonts w:asciiTheme="majorHAnsi" w:hAnsiTheme="majorHAnsi" w:cstheme="majorHAnsi"/>
+          <w:noProof/>
+          <w:sz w:val="24"/>
+          <w:szCs w:val="24"/>
+          <w:lang w:val="pt-BR" w:bidi="ar-SA"/>
+        </w:rPr>
+      </w:pPr>
+    </w:p>
+    <w:p>
+      <w:pPr>
+        <w:spacing w:after="0" w:line="240" w:lineRule="auto"/>
+        <w:jc w:val="both"/>
+        <w:rPr>
+          <w:rFonts w:asciiTheme="majorHAnsi" w:hAnsiTheme="majorHAnsi" w:cstheme="majorHAnsi"/>
+          <w:noProof/>
+          <w:sz w:val="24"/>
+          <w:szCs w:val="24"/>
+          <w:lang w:val="pt-BR" w:bidi="ar-SA"/>
+        </w:rPr>
+      </w:pPr>
+      <w:r>
+        <w:rPr>
+          <w:rFonts w:asciiTheme="majorHAnsi" w:hAnsiTheme="majorHAnsi" w:cstheme="majorHAnsi"/>
+          <w:noProof/>
+          <w:sz w:val="24"/>
+          <w:szCs w:val="24"/>
+          <w:lang w:val="pt-BR" w:bidi="ar-SA"/>
+        </w:rPr>
+        <w:t>Dentre as situações abaixo relacionadas, são situações em que o poka-yoke tem melhor utilização e contribuição no canteiro de obras:</w:t>
+      </w:r>
+    </w:p>
+    <w:p>
+      <w:pPr>
+        <w:spacing w:after="0" w:line="240" w:lineRule="auto"/>
+        <w:jc w:val="both"/>
+        <w:rPr>
+          <w:rFonts w:asciiTheme="majorHAnsi" w:hAnsiTheme="majorHAnsi" w:cstheme="majorHAnsi"/>
+          <w:noProof/>
+          <w:sz w:val="24"/>
+          <w:szCs w:val="24"/>
+          <w:lang w:val="pt-BR" w:bidi="ar-SA"/>
+        </w:rPr>
+      </w:pPr>
+    </w:p>
+    <w:p>
+      <w:pPr>
+        <w:spacing w:after="0" w:line="240" w:lineRule="auto"/>
+        <w:jc w:val="both"/>
+        <w:rPr>
+          <w:rFonts w:asciiTheme="majorHAnsi" w:hAnsiTheme="majorHAnsi" w:cstheme="majorHAnsi"/>
+          <w:noProof/>
+          <w:sz w:val="24"/>
+          <w:szCs w:val="24"/>
+          <w:lang w:val="pt-BR" w:bidi="ar-SA"/>
+        </w:rPr>
+      </w:pPr>
+      <w:r>
+        <w:rPr>
+          <w:rFonts w:asciiTheme="majorHAnsi" w:hAnsiTheme="majorHAnsi" w:cstheme="majorHAnsi"/>
+          <w:noProof/>
+          <w:sz w:val="24"/>
+          <w:szCs w:val="24"/>
+          <w:lang w:val="pt-BR" w:bidi="ar-SA"/>
+        </w:rPr>
+        <w:t>Operações manuais que requerem atenção constante do operador;</w:t>
+      </w:r>
+    </w:p>
+    <w:p>
+      <w:pPr>
+        <w:spacing w:after="0" w:line="240" w:lineRule="auto"/>
+        <w:jc w:val="both"/>
+        <w:rPr>
+          <w:rFonts w:asciiTheme="majorHAnsi" w:hAnsiTheme="majorHAnsi" w:cstheme="majorHAnsi"/>
+          <w:noProof/>
+          <w:sz w:val="24"/>
+          <w:szCs w:val="24"/>
+          <w:lang w:val="pt-BR" w:bidi="ar-SA"/>
+        </w:rPr>
+      </w:pPr>
+      <w:r>
+        <w:rPr>
+          <w:rFonts w:asciiTheme="majorHAnsi" w:hAnsiTheme="majorHAnsi" w:cstheme="majorHAnsi"/>
+          <w:noProof/>
+          <w:sz w:val="24"/>
+          <w:szCs w:val="24"/>
+          <w:lang w:val="pt-BR" w:bidi="ar-SA"/>
+        </w:rPr>
+        <w:t>Onde o custo de treinamento e rotatividade for alto.</w:t>
+      </w:r>
+    </w:p>
+    <w:p>
+      <w:pPr>
+        <w:spacing w:after="0" w:line="240" w:lineRule="auto"/>
+        <w:jc w:val="both"/>
+        <w:rPr>
+          <w:rFonts w:asciiTheme="majorHAnsi" w:hAnsiTheme="majorHAnsi" w:cstheme="majorHAnsi"/>
+          <w:noProof/>
+          <w:sz w:val="24"/>
+          <w:szCs w:val="24"/>
+          <w:lang w:val="pt-BR" w:bidi="ar-SA"/>
+        </w:rPr>
+      </w:pPr>
+      <w:r>
+        <w:rPr>
+          <w:rFonts w:asciiTheme="majorHAnsi" w:hAnsiTheme="majorHAnsi" w:cstheme="majorHAnsi"/>
+          <w:noProof/>
+          <w:sz w:val="24"/>
+          <w:szCs w:val="24"/>
+          <w:lang w:val="pt-BR" w:bidi="ar-SA"/>
+        </w:rPr>
+        <w:t>Onde possa ocorrer o “mau posicionamento” de peça;</w:t>
+      </w:r>
+    </w:p>
+    <w:p>
+      <w:pPr>
+        <w:spacing w:after="0" w:line="240" w:lineRule="auto"/>
+        <w:jc w:val="both"/>
+        <w:rPr>
+          <w:rFonts w:asciiTheme="majorHAnsi" w:hAnsiTheme="majorHAnsi" w:cstheme="majorHAnsi"/>
+          <w:noProof/>
+          <w:sz w:val="24"/>
+          <w:szCs w:val="24"/>
+          <w:lang w:val="pt-BR" w:bidi="ar-SA"/>
+        </w:rPr>
+      </w:pPr>
+      <w:r>
+        <w:rPr>
+          <w:rFonts w:asciiTheme="majorHAnsi" w:hAnsiTheme="majorHAnsi" w:cstheme="majorHAnsi"/>
+          <w:noProof/>
+          <w:sz w:val="24"/>
+          <w:szCs w:val="24"/>
+          <w:lang w:val="pt-BR" w:bidi="ar-SA"/>
+        </w:rPr>
+        <w:t xml:space="preserve">  Situação 1 </w:t>
+      </w:r>
+    </w:p>
+    <w:p>
+      <w:pPr>
+        <w:spacing w:after="0" w:line="240" w:lineRule="auto"/>
+        <w:jc w:val="both"/>
+        <w:rPr>
+          <w:rFonts w:asciiTheme="majorHAnsi" w:hAnsiTheme="majorHAnsi" w:cstheme="majorHAnsi"/>
+          <w:noProof/>
+          <w:sz w:val="24"/>
+          <w:szCs w:val="24"/>
+          <w:lang w:val="pt-BR" w:bidi="ar-SA"/>
+        </w:rPr>
+      </w:pPr>
+      <w:r>
+        <w:rPr>
+          <w:rFonts w:asciiTheme="majorHAnsi" w:hAnsiTheme="majorHAnsi" w:cstheme="majorHAnsi"/>
+          <w:noProof/>
+          <w:sz w:val="24"/>
+          <w:szCs w:val="24"/>
+          <w:lang w:val="pt-BR" w:bidi="ar-SA"/>
+        </w:rPr>
+        <w:t xml:space="preserve">  Situação 2 </w:t>
+      </w:r>
+    </w:p>
+    <w:p>
+      <w:pPr>
+        <w:spacing w:after="0" w:line="240" w:lineRule="auto"/>
+        <w:jc w:val="both"/>
+        <w:rPr>
+          <w:rFonts w:asciiTheme="majorHAnsi" w:hAnsiTheme="majorHAnsi" w:cstheme="majorHAnsi"/>
+          <w:noProof/>
+          <w:sz w:val="24"/>
+          <w:szCs w:val="24"/>
+          <w:lang w:val="pt-BR" w:bidi="ar-SA"/>
+        </w:rPr>
+      </w:pPr>
+      <w:r>
+        <w:rPr>
+          <w:rFonts w:asciiTheme="majorHAnsi" w:hAnsiTheme="majorHAnsi" w:cstheme="majorHAnsi"/>
+          <w:noProof/>
+          <w:sz w:val="24"/>
+          <w:szCs w:val="24"/>
+          <w:lang w:val="pt-BR" w:bidi="ar-SA"/>
+        </w:rPr>
+        <w:t xml:space="preserve">  Situação 3 </w:t>
+      </w:r>
+      <w:r>
+        <w:rPr>
+          <w:rFonts w:asciiTheme="majorHAnsi" w:hAnsiTheme="majorHAnsi" w:cstheme="majorHAnsi"/>
+          <w:noProof/>
+          <w:sz w:val="24"/>
+          <w:szCs w:val="24"/>
+          <w:lang w:val="pt-BR" w:bidi="ar-SA"/>
+        </w:rPr>
+        <w:t>(x)</w:t>
+      </w:r>
+    </w:p>
+    <w:p>
+      <w:pPr>
+        <w:spacing w:after="0" w:line="240" w:lineRule="auto"/>
+        <w:jc w:val="both"/>
+        <w:rPr>
+          <w:rFonts w:asciiTheme="majorHAnsi" w:hAnsiTheme="majorHAnsi" w:cstheme="majorHAnsi"/>
+          <w:noProof/>
+          <w:sz w:val="24"/>
+          <w:szCs w:val="24"/>
+          <w:lang w:val="pt-BR" w:bidi="ar-SA"/>
+        </w:rPr>
+      </w:pPr>
+      <w:r>
+        <w:rPr>
+          <w:rFonts w:asciiTheme="majorHAnsi" w:hAnsiTheme="majorHAnsi" w:cstheme="majorHAnsi"/>
+          <w:noProof/>
+          <w:sz w:val="24"/>
+          <w:szCs w:val="24"/>
+          <w:lang w:val="pt-BR" w:bidi="ar-SA"/>
+        </w:rPr>
+        <w:t xml:space="preserve">  Em todas as situações listadas</w:t>
+      </w:r>
+    </w:p>
+    <w:p>
+      <w:pPr>
+        <w:spacing w:after="0" w:line="240" w:lineRule="auto"/>
+        <w:jc w:val="both"/>
+        <w:rPr>
+          <w:rFonts w:asciiTheme="majorHAnsi" w:hAnsiTheme="majorHAnsi" w:cstheme="majorHAnsi"/>
+          <w:noProof/>
+          <w:sz w:val="24"/>
+          <w:szCs w:val="24"/>
+          <w:lang w:val="pt-BR" w:bidi="ar-SA"/>
+        </w:rPr>
+      </w:pPr>
+    </w:p>
+    <w:p>
+      <w:pPr>
+        <w:spacing w:after="0" w:line="240" w:lineRule="auto"/>
+        <w:jc w:val="both"/>
+        <w:rPr>
+          <w:rFonts w:asciiTheme="majorHAnsi" w:hAnsiTheme="majorHAnsi" w:cstheme="majorHAnsi"/>
+          <w:noProof/>
+          <w:sz w:val="24"/>
+          <w:szCs w:val="24"/>
+          <w:lang w:val="pt-BR" w:bidi="ar-SA"/>
+        </w:rPr>
+      </w:pPr>
+      <w:r>
+        <w:rPr>
+          <w:rFonts w:asciiTheme="majorHAnsi" w:hAnsiTheme="majorHAnsi" w:cstheme="majorHAnsi"/>
+          <w:noProof/>
+          <w:sz w:val="24"/>
+          <w:szCs w:val="24"/>
+          <w:lang w:val="pt-BR" w:bidi="ar-SA"/>
+        </w:rPr>
+        <w:t xml:space="preserve">5 - </w:t>
+      </w:r>
+      <w:r>
+        <w:rPr>
+          <w:rFonts w:asciiTheme="majorHAnsi" w:hAnsiTheme="majorHAnsi" w:cstheme="majorHAnsi"/>
+          <w:noProof/>
+          <w:sz w:val="24"/>
+          <w:szCs w:val="24"/>
+          <w:lang w:val="pt-BR" w:bidi="ar-SA"/>
+        </w:rPr>
+        <w:t>Just in time é um sistema que tem por objetivo produzir a quantidade demandada a uma qualidade perfeita, sem excesso e de forma rápida, transportando o produto para o lugar certo, no tempo desejado.</w:t>
+      </w:r>
+    </w:p>
+    <w:p>
+      <w:pPr>
+        <w:spacing w:after="0" w:line="240" w:lineRule="auto"/>
+        <w:jc w:val="both"/>
+        <w:rPr>
+          <w:rFonts w:asciiTheme="majorHAnsi" w:hAnsiTheme="majorHAnsi" w:cstheme="majorHAnsi"/>
+          <w:noProof/>
+          <w:sz w:val="24"/>
+          <w:szCs w:val="24"/>
+          <w:lang w:val="pt-BR" w:bidi="ar-SA"/>
+        </w:rPr>
+      </w:pPr>
+    </w:p>
+    <w:p>
+      <w:pPr>
+        <w:spacing w:after="0" w:line="240" w:lineRule="auto"/>
+        <w:jc w:val="both"/>
+        <w:rPr>
+          <w:rFonts w:asciiTheme="majorHAnsi" w:hAnsiTheme="majorHAnsi" w:cstheme="majorHAnsi"/>
+          <w:noProof/>
+          <w:sz w:val="24"/>
+          <w:szCs w:val="24"/>
+          <w:lang w:val="pt-BR" w:bidi="ar-SA"/>
+        </w:rPr>
+      </w:pPr>
+      <w:r>
+        <w:rPr>
+          <w:rFonts w:asciiTheme="majorHAnsi" w:hAnsiTheme="majorHAnsi" w:cstheme="majorHAnsi"/>
+          <w:noProof/>
+          <w:sz w:val="24"/>
+          <w:szCs w:val="24"/>
+          <w:lang w:val="pt-BR" w:bidi="ar-SA"/>
+        </w:rPr>
+        <w:t>O conceito do just in time pode ser aplicado em uma construtora no dimensionamento do seu estoque, que deve estar ajustado à cadeia de suprimentos e ao cronograma de execução da(s) obra(s).</w:t>
+      </w:r>
+    </w:p>
+    <w:p>
+      <w:pPr>
+        <w:spacing w:after="0" w:line="240" w:lineRule="auto"/>
+        <w:jc w:val="both"/>
+        <w:rPr>
+          <w:rFonts w:asciiTheme="majorHAnsi" w:hAnsiTheme="majorHAnsi" w:cstheme="majorHAnsi"/>
+          <w:noProof/>
+          <w:sz w:val="24"/>
+          <w:szCs w:val="24"/>
+          <w:lang w:val="pt-BR" w:bidi="ar-SA"/>
+        </w:rPr>
+      </w:pPr>
+    </w:p>
+    <w:p>
+      <w:pPr>
+        <w:spacing w:after="0" w:line="240" w:lineRule="auto"/>
+        <w:jc w:val="both"/>
+        <w:rPr>
+          <w:rFonts w:asciiTheme="majorHAnsi" w:hAnsiTheme="majorHAnsi" w:cstheme="majorHAnsi"/>
+          <w:noProof/>
+          <w:sz w:val="24"/>
+          <w:szCs w:val="24"/>
+          <w:lang w:val="pt-BR" w:bidi="ar-SA"/>
+        </w:rPr>
+      </w:pPr>
+      <w:r>
+        <w:rPr>
+          <w:rFonts w:asciiTheme="majorHAnsi" w:hAnsiTheme="majorHAnsi" w:cstheme="majorHAnsi"/>
+          <w:noProof/>
+          <w:sz w:val="24"/>
+          <w:szCs w:val="24"/>
+          <w:lang w:val="pt-BR" w:bidi="ar-SA"/>
+        </w:rPr>
+        <w:lastRenderedPageBreak/>
+        <w:t>São características do just in time, EXCETO:</w:t>
+      </w:r>
+    </w:p>
+    <w:p>
+      <w:pPr>
+        <w:spacing w:after="0" w:line="240" w:lineRule="auto"/>
+        <w:jc w:val="both"/>
+        <w:rPr>
+          <w:rFonts w:asciiTheme="majorHAnsi" w:hAnsiTheme="majorHAnsi" w:cstheme="majorHAnsi"/>
+          <w:noProof/>
+          <w:sz w:val="24"/>
+          <w:szCs w:val="24"/>
+          <w:lang w:val="pt-BR" w:bidi="ar-SA"/>
+        </w:rPr>
+      </w:pPr>
+    </w:p>
+    <w:p>
+      <w:pPr>
+        <w:spacing w:after="0" w:line="240" w:lineRule="auto"/>
+        <w:jc w:val="both"/>
+        <w:rPr>
+          <w:rFonts w:asciiTheme="majorHAnsi" w:hAnsiTheme="majorHAnsi" w:cstheme="majorHAnsi"/>
+          <w:noProof/>
+          <w:sz w:val="24"/>
+          <w:szCs w:val="24"/>
+          <w:lang w:val="pt-BR" w:bidi="ar-SA"/>
+        </w:rPr>
+      </w:pPr>
+      <w:r>
+        <w:rPr>
+          <w:rFonts w:asciiTheme="majorHAnsi" w:hAnsiTheme="majorHAnsi" w:cstheme="majorHAnsi"/>
+          <w:noProof/>
+          <w:sz w:val="24"/>
+          <w:szCs w:val="24"/>
+          <w:lang w:val="pt-BR" w:bidi="ar-SA"/>
+        </w:rPr>
+        <w:t xml:space="preserve">  Somente receber no canteiro o material que será entregue à produção, conforme plano de curto prazo. </w:t>
+      </w:r>
+      <w:r>
+        <w:rPr>
+          <w:rFonts w:asciiTheme="majorHAnsi" w:hAnsiTheme="majorHAnsi" w:cstheme="majorHAnsi"/>
+          <w:noProof/>
+          <w:sz w:val="24"/>
+          <w:szCs w:val="24"/>
+          <w:lang w:val="pt-BR" w:bidi="ar-SA"/>
+        </w:rPr>
+        <w:t>(x)</w:t>
+      </w:r>
+    </w:p>
+    <w:p>
+      <w:pPr>
+        <w:spacing w:after="0" w:line="240" w:lineRule="auto"/>
+        <w:jc w:val="both"/>
+        <w:rPr>
+          <w:rFonts w:asciiTheme="majorHAnsi" w:hAnsiTheme="majorHAnsi" w:cstheme="majorHAnsi"/>
+          <w:noProof/>
+          <w:sz w:val="24"/>
+          <w:szCs w:val="24"/>
+          <w:lang w:val="pt-BR" w:bidi="ar-SA"/>
+        </w:rPr>
+      </w:pPr>
+      <w:r>
+        <w:rPr>
+          <w:rFonts w:asciiTheme="majorHAnsi" w:hAnsiTheme="majorHAnsi" w:cstheme="majorHAnsi"/>
+          <w:noProof/>
+          <w:sz w:val="24"/>
+          <w:szCs w:val="24"/>
+          <w:lang w:val="pt-BR" w:bidi="ar-SA"/>
+        </w:rPr>
+        <w:t xml:space="preserve">  Alocar a matéria prima, na quantidade e no tempo necessário. </w:t>
+      </w:r>
+    </w:p>
+    <w:p>
+      <w:pPr>
+        <w:spacing w:after="0" w:line="240" w:lineRule="auto"/>
+        <w:jc w:val="both"/>
+        <w:rPr>
+          <w:rFonts w:asciiTheme="majorHAnsi" w:hAnsiTheme="majorHAnsi" w:cstheme="majorHAnsi"/>
+          <w:noProof/>
+          <w:sz w:val="24"/>
+          <w:szCs w:val="24"/>
+          <w:lang w:val="pt-BR" w:bidi="ar-SA"/>
+        </w:rPr>
+      </w:pPr>
+      <w:r>
+        <w:rPr>
+          <w:rFonts w:asciiTheme="majorHAnsi" w:hAnsiTheme="majorHAnsi" w:cstheme="majorHAnsi"/>
+          <w:noProof/>
+          <w:sz w:val="24"/>
+          <w:szCs w:val="24"/>
+          <w:lang w:val="pt-BR" w:bidi="ar-SA"/>
+        </w:rPr>
+        <w:t xml:space="preserve">  Está relacionado com a produção por demanda (produção puxada). </w:t>
+      </w:r>
+    </w:p>
+    <w:p>
+      <w:pPr>
+        <w:spacing w:after="0" w:line="240" w:lineRule="auto"/>
+        <w:jc w:val="both"/>
+        <w:rPr>
+          <w:rFonts w:asciiTheme="majorHAnsi" w:hAnsiTheme="majorHAnsi" w:cstheme="majorHAnsi"/>
+          <w:noProof/>
+          <w:sz w:val="24"/>
+          <w:szCs w:val="24"/>
+          <w:lang w:val="pt-BR" w:bidi="ar-SA"/>
+        </w:rPr>
+      </w:pPr>
+      <w:r>
+        <w:rPr>
+          <w:rFonts w:asciiTheme="majorHAnsi" w:hAnsiTheme="majorHAnsi" w:cstheme="majorHAnsi"/>
+          <w:noProof/>
+          <w:sz w:val="24"/>
+          <w:szCs w:val="24"/>
+          <w:lang w:val="pt-BR" w:bidi="ar-SA"/>
+        </w:rPr>
+        <w:t xml:space="preserve">  Tem como objetivo reduzir o estoque e desperdícios nos diferentes estágios do processo de produção.</w:t>
+      </w:r>
+    </w:p>
+    <w:p>
+      <w:pPr>
+        <w:spacing w:after="0" w:line="240" w:lineRule="auto"/>
+        <w:jc w:val="both"/>
+        <w:rPr>
+          <w:rFonts w:asciiTheme="majorHAnsi" w:hAnsiTheme="majorHAnsi" w:cstheme="majorHAnsi"/>
+          <w:noProof/>
+          <w:sz w:val="24"/>
+          <w:szCs w:val="24"/>
+          <w:lang w:val="pt-BR" w:bidi="ar-SA"/>
+        </w:rPr>
+      </w:pPr>
+    </w:p>
+    <w:p>
+      <w:pPr>
+        <w:spacing w:after="0" w:line="240" w:lineRule="auto"/>
+        <w:jc w:val="both"/>
+        <w:rPr>
+          <w:rFonts w:asciiTheme="majorHAnsi" w:hAnsiTheme="majorHAnsi" w:cstheme="majorHAnsi"/>
+          <w:noProof/>
+          <w:sz w:val="24"/>
+          <w:szCs w:val="24"/>
+          <w:lang w:val="pt-BR" w:bidi="ar-SA"/>
+        </w:rPr>
+      </w:pPr>
+      <w:r>
+        <w:rPr>
+          <w:rFonts w:asciiTheme="majorHAnsi" w:hAnsiTheme="majorHAnsi" w:cstheme="majorHAnsi"/>
+          <w:b/>
+          <w:noProof/>
+          <w:sz w:val="24"/>
+          <w:szCs w:val="24"/>
+          <w:lang w:val="pt-BR" w:bidi="ar-SA"/>
+        </w:rPr>
+        <w:t xml:space="preserve">Unidade </w:t>
+      </w:r>
+      <w:r>
+        <w:rPr>
+          <w:rFonts w:asciiTheme="majorHAnsi" w:hAnsiTheme="majorHAnsi" w:cstheme="majorHAnsi"/>
+          <w:b/>
+          <w:noProof/>
+          <w:sz w:val="24"/>
+          <w:szCs w:val="24"/>
+          <w:lang w:val="pt-BR" w:bidi="ar-SA"/>
+        </w:rPr>
+        <w:t>3</w:t>
+      </w:r>
+    </w:p>
+    <w:p>
+      <w:pPr>
+        <w:spacing w:after="0" w:line="240" w:lineRule="auto"/>
+        <w:jc w:val="both"/>
+        <w:rPr>
+          <w:rFonts w:asciiTheme="majorHAnsi" w:hAnsiTheme="majorHAnsi" w:cstheme="majorHAnsi"/>
+          <w:noProof/>
+          <w:sz w:val="24"/>
+          <w:szCs w:val="24"/>
+          <w:lang w:val="pt-BR" w:bidi="ar-SA"/>
+        </w:rPr>
+      </w:pPr>
+    </w:p>
+    <w:p>
+      <w:pPr>
+        <w:spacing w:after="0" w:line="240" w:lineRule="auto"/>
+        <w:jc w:val="both"/>
+        <w:rPr>
+          <w:rFonts w:asciiTheme="majorHAnsi" w:hAnsiTheme="majorHAnsi" w:cstheme="majorHAnsi"/>
+          <w:noProof/>
+          <w:sz w:val="24"/>
+          <w:szCs w:val="24"/>
+          <w:lang w:val="pt-BR" w:bidi="ar-SA"/>
+        </w:rPr>
+      </w:pPr>
+      <w:r>
+        <w:rPr>
+          <w:rFonts w:asciiTheme="majorHAnsi" w:hAnsiTheme="majorHAnsi" w:cstheme="majorHAnsi"/>
+          <w:noProof/>
+          <w:sz w:val="24"/>
+          <w:szCs w:val="24"/>
+          <w:lang w:val="pt-BR" w:bidi="ar-SA"/>
+        </w:rPr>
+        <w:t xml:space="preserve">1 - </w:t>
+      </w:r>
+      <w:r>
+        <w:rPr>
+          <w:rFonts w:asciiTheme="majorHAnsi" w:hAnsiTheme="majorHAnsi" w:cstheme="majorHAnsi"/>
+          <w:noProof/>
+          <w:sz w:val="24"/>
+          <w:szCs w:val="24"/>
+          <w:lang w:val="pt-BR" w:bidi="ar-SA"/>
+        </w:rPr>
+        <w:t>A Toyota</w:t>
+      </w:r>
       <w:bookmarkStart w:id="0" w:name="_GoBack"/>
       <w:bookmarkEnd w:id="0"/>
-    </w:p>
-    <w:p>
-      <w:pPr>
-        <w:spacing w:after="0" w:line="240" w:lineRule="auto"/>
-        <w:jc w:val="both"/>
-        <w:rPr>
-          <w:rFonts w:asciiTheme="majorHAnsi" w:hAnsiTheme="majorHAnsi" w:cstheme="majorHAnsi"/>
-          <w:noProof/>
-          <w:sz w:val="24"/>
-          <w:szCs w:val="24"/>
-          <w:lang w:val="pt-BR" w:bidi="ar-SA"/>
-        </w:rPr>
-      </w:pPr>
-    </w:p>
-    <w:p>
-      <w:pPr>
-        <w:spacing w:after="0" w:line="240" w:lineRule="auto"/>
-        <w:jc w:val="both"/>
-        <w:rPr>
-          <w:rFonts w:asciiTheme="majorHAnsi" w:hAnsiTheme="majorHAnsi" w:cstheme="majorHAnsi"/>
-          <w:noProof/>
-          <w:sz w:val="24"/>
-          <w:szCs w:val="24"/>
-          <w:lang w:val="pt-BR" w:bidi="ar-SA"/>
-        </w:rPr>
-      </w:pPr>
-      <w:r>
-        <w:rPr>
-          <w:rFonts w:asciiTheme="majorHAnsi" w:hAnsiTheme="majorHAnsi" w:cstheme="majorHAnsi"/>
-          <w:noProof/>
-          <w:sz w:val="24"/>
-          <w:szCs w:val="24"/>
-          <w:lang w:val="pt-BR" w:bidi="ar-SA"/>
-        </w:rPr>
-        <w:t xml:space="preserve">1 - </w:t>
-      </w:r>
-      <w:r>
-        <w:rPr>
-          <w:rFonts w:asciiTheme="majorHAnsi" w:hAnsiTheme="majorHAnsi" w:cstheme="majorHAnsi"/>
-          <w:noProof/>
-          <w:sz w:val="24"/>
-          <w:szCs w:val="24"/>
-          <w:lang w:val="pt-BR" w:bidi="ar-SA"/>
-        </w:rPr>
-        <w:t>Princípios</w:t>
-      </w:r>
     </w:p>
     <w:sectPr>
       <w:headerReference w:type="default" r:id="rId9"/>
@@ -5468,7 +6631,7 @@
 </file>
 
 <file path=customXml/itemProps1.xml><?xml version="1.0" encoding="utf-8"?>
-<ds:datastoreItem xmlns:ds="http://schemas.openxmlformats.org/officeDocument/2006/customXml" ds:itemID="{B6496D14-E877-419C-8381-2F84D8F5FE6E}">
+<ds:datastoreItem xmlns:ds="http://schemas.openxmlformats.org/officeDocument/2006/customXml" ds:itemID="{34BAAF84-8A98-425F-A0A7-1FABBFD42517}">
   <ds:schemaRefs>
     <ds:schemaRef ds:uri="http://schemas.openxmlformats.org/officeDocument/2006/bibliography"/>
   </ds:schemaRefs>

</xml_diff>

<commit_message>
prova unidade 3 BIM9D
</commit_message>
<xml_diff>
--- a/11_bim_9d_lean_construction/lean_construction_notas_aula.docx
+++ b/11_bim_9d_lean_construction/lean_construction_notas_aula.docx
@@ -2239,10 +2239,1094 @@
           <w:szCs w:val="24"/>
           <w:lang w:val="pt-BR" w:bidi="ar-SA"/>
         </w:rPr>
-        <w:t>A Toyota</w:t>
-      </w:r>
+        <w:t>Além da resolução das questões aqui apresentadas, recomenda-se a leitura do artigo Mapeamento do fluxo de valor de processo de construção virtual baseado em BIM (BARROS NETO et al., 2017), disponível na internet https://doi.org/10.1590/s1678-86212017000400201 (Links para um site externo.) .</w:t>
+      </w:r>
+    </w:p>
+    <w:p>
+      <w:pPr>
+        <w:spacing w:after="0" w:line="240" w:lineRule="auto"/>
+        <w:jc w:val="both"/>
+        <w:rPr>
+          <w:rFonts w:asciiTheme="majorHAnsi" w:hAnsiTheme="majorHAnsi" w:cstheme="majorHAnsi"/>
+          <w:noProof/>
+          <w:sz w:val="24"/>
+          <w:szCs w:val="24"/>
+          <w:lang w:val="pt-BR" w:bidi="ar-SA"/>
+        </w:rPr>
+      </w:pPr>
+    </w:p>
+    <w:p>
+      <w:pPr>
+        <w:spacing w:after="0" w:line="240" w:lineRule="auto"/>
+        <w:jc w:val="both"/>
+        <w:rPr>
+          <w:rFonts w:asciiTheme="majorHAnsi" w:hAnsiTheme="majorHAnsi" w:cstheme="majorHAnsi"/>
+          <w:noProof/>
+          <w:sz w:val="24"/>
+          <w:szCs w:val="24"/>
+          <w:lang w:val="pt-BR" w:bidi="ar-SA"/>
+        </w:rPr>
+      </w:pPr>
+      <w:r>
+        <w:rPr>
+          <w:rFonts w:asciiTheme="majorHAnsi" w:hAnsiTheme="majorHAnsi" w:cstheme="majorHAnsi"/>
+          <w:noProof/>
+          <w:sz w:val="24"/>
+          <w:szCs w:val="24"/>
+          <w:lang w:val="pt-BR" w:bidi="ar-SA"/>
+        </w:rPr>
+        <w:t>Pode-se descrever de forma resumida que produção enxuta trata de enxergar produtos, serviços e principalmente processos, a partir da geração valor, eliminando o que não gera ou não representa valor.</w:t>
+      </w:r>
+    </w:p>
+    <w:p>
+      <w:pPr>
+        <w:spacing w:after="0" w:line="240" w:lineRule="auto"/>
+        <w:jc w:val="both"/>
+        <w:rPr>
+          <w:rFonts w:asciiTheme="majorHAnsi" w:hAnsiTheme="majorHAnsi" w:cstheme="majorHAnsi"/>
+          <w:noProof/>
+          <w:sz w:val="24"/>
+          <w:szCs w:val="24"/>
+          <w:lang w:val="pt-BR" w:bidi="ar-SA"/>
+        </w:rPr>
+      </w:pPr>
+    </w:p>
+    <w:p>
+      <w:pPr>
+        <w:spacing w:after="0" w:line="240" w:lineRule="auto"/>
+        <w:jc w:val="both"/>
+        <w:rPr>
+          <w:rFonts w:asciiTheme="majorHAnsi" w:hAnsiTheme="majorHAnsi" w:cstheme="majorHAnsi"/>
+          <w:noProof/>
+          <w:sz w:val="24"/>
+          <w:szCs w:val="24"/>
+          <w:lang w:val="pt-BR" w:bidi="ar-SA"/>
+        </w:rPr>
+      </w:pPr>
+      <w:r>
+        <w:rPr>
+          <w:rFonts w:asciiTheme="majorHAnsi" w:hAnsiTheme="majorHAnsi" w:cstheme="majorHAnsi"/>
+          <w:noProof/>
+          <w:sz w:val="24"/>
+          <w:szCs w:val="24"/>
+          <w:lang w:val="pt-BR" w:bidi="ar-SA"/>
+        </w:rPr>
+        <w:t>Lean Construction, que se baseia na produção enxuta, é “lean” (enxuta), porque usa menos de tudo, quando comparada com a produção em massa construção tradicional / artesanal.</w:t>
+      </w:r>
+    </w:p>
+    <w:p>
+      <w:pPr>
+        <w:spacing w:after="0" w:line="240" w:lineRule="auto"/>
+        <w:jc w:val="both"/>
+        <w:rPr>
+          <w:rFonts w:asciiTheme="majorHAnsi" w:hAnsiTheme="majorHAnsi" w:cstheme="majorHAnsi"/>
+          <w:noProof/>
+          <w:sz w:val="24"/>
+          <w:szCs w:val="24"/>
+          <w:lang w:val="pt-BR" w:bidi="ar-SA"/>
+        </w:rPr>
+      </w:pPr>
+    </w:p>
+    <w:p>
+      <w:pPr>
+        <w:spacing w:after="0" w:line="240" w:lineRule="auto"/>
+        <w:jc w:val="both"/>
+        <w:rPr>
+          <w:rFonts w:asciiTheme="majorHAnsi" w:hAnsiTheme="majorHAnsi" w:cstheme="majorHAnsi"/>
+          <w:noProof/>
+          <w:sz w:val="24"/>
+          <w:szCs w:val="24"/>
+          <w:lang w:val="pt-BR" w:bidi="ar-SA"/>
+        </w:rPr>
+      </w:pPr>
+      <w:r>
+        <w:rPr>
+          <w:rFonts w:asciiTheme="majorHAnsi" w:hAnsiTheme="majorHAnsi" w:cstheme="majorHAnsi"/>
+          <w:noProof/>
+          <w:sz w:val="24"/>
+          <w:szCs w:val="24"/>
+          <w:lang w:val="pt-BR" w:bidi="ar-SA"/>
+        </w:rPr>
+        <w:t>Diante do acima exposto, NÃO é correto afirma que a construção enxuta demanda:</w:t>
+      </w:r>
+    </w:p>
+    <w:p>
+      <w:pPr>
+        <w:spacing w:after="0" w:line="240" w:lineRule="auto"/>
+        <w:jc w:val="both"/>
+        <w:rPr>
+          <w:rFonts w:asciiTheme="majorHAnsi" w:hAnsiTheme="majorHAnsi" w:cstheme="majorHAnsi"/>
+          <w:noProof/>
+          <w:sz w:val="24"/>
+          <w:szCs w:val="24"/>
+          <w:lang w:val="pt-BR" w:bidi="ar-SA"/>
+        </w:rPr>
+      </w:pPr>
+    </w:p>
+    <w:p>
+      <w:pPr>
+        <w:spacing w:after="0" w:line="240" w:lineRule="auto"/>
+        <w:jc w:val="both"/>
+        <w:rPr>
+          <w:rFonts w:asciiTheme="majorHAnsi" w:hAnsiTheme="majorHAnsi" w:cstheme="majorHAnsi"/>
+          <w:noProof/>
+          <w:sz w:val="24"/>
+          <w:szCs w:val="24"/>
+          <w:lang w:val="pt-BR" w:bidi="ar-SA"/>
+        </w:rPr>
+      </w:pPr>
+      <w:r>
+        <w:rPr>
+          <w:rFonts w:asciiTheme="majorHAnsi" w:hAnsiTheme="majorHAnsi" w:cstheme="majorHAnsi"/>
+          <w:noProof/>
+          <w:sz w:val="24"/>
+          <w:szCs w:val="24"/>
+          <w:lang w:val="pt-BR" w:bidi="ar-SA"/>
+        </w:rPr>
+        <w:t xml:space="preserve">  Menos esforço humano na construção </w:t>
+      </w:r>
+    </w:p>
+    <w:p>
+      <w:pPr>
+        <w:spacing w:after="0" w:line="240" w:lineRule="auto"/>
+        <w:jc w:val="both"/>
+        <w:rPr>
+          <w:rFonts w:asciiTheme="majorHAnsi" w:hAnsiTheme="majorHAnsi" w:cstheme="majorHAnsi"/>
+          <w:noProof/>
+          <w:sz w:val="24"/>
+          <w:szCs w:val="24"/>
+          <w:lang w:val="pt-BR" w:bidi="ar-SA"/>
+        </w:rPr>
+      </w:pPr>
+      <w:r>
+        <w:rPr>
+          <w:rFonts w:asciiTheme="majorHAnsi" w:hAnsiTheme="majorHAnsi" w:cstheme="majorHAnsi"/>
+          <w:noProof/>
+          <w:sz w:val="24"/>
+          <w:szCs w:val="24"/>
+          <w:lang w:val="pt-BR" w:bidi="ar-SA"/>
+        </w:rPr>
+        <w:t xml:space="preserve">  Menos área para a instalação do canteiro de obras </w:t>
+      </w:r>
+    </w:p>
+    <w:p>
+      <w:pPr>
+        <w:spacing w:after="0" w:line="240" w:lineRule="auto"/>
+        <w:jc w:val="both"/>
+        <w:rPr>
+          <w:rFonts w:asciiTheme="majorHAnsi" w:hAnsiTheme="majorHAnsi" w:cstheme="majorHAnsi"/>
+          <w:noProof/>
+          <w:sz w:val="24"/>
+          <w:szCs w:val="24"/>
+          <w:lang w:val="pt-BR" w:bidi="ar-SA"/>
+        </w:rPr>
+      </w:pPr>
+      <w:r>
+        <w:rPr>
+          <w:rFonts w:asciiTheme="majorHAnsi" w:hAnsiTheme="majorHAnsi" w:cstheme="majorHAnsi"/>
+          <w:noProof/>
+          <w:sz w:val="24"/>
+          <w:szCs w:val="24"/>
+          <w:lang w:val="pt-BR" w:bidi="ar-SA"/>
+        </w:rPr>
+        <w:t xml:space="preserve">  Menos estoque de materiais em obra </w:t>
+      </w:r>
+    </w:p>
+    <w:p>
+      <w:pPr>
+        <w:spacing w:after="0" w:line="240" w:lineRule="auto"/>
+        <w:jc w:val="both"/>
+        <w:rPr>
+          <w:rFonts w:asciiTheme="majorHAnsi" w:hAnsiTheme="majorHAnsi" w:cstheme="majorHAnsi"/>
+          <w:noProof/>
+          <w:sz w:val="24"/>
+          <w:szCs w:val="24"/>
+          <w:lang w:val="pt-BR" w:bidi="ar-SA"/>
+        </w:rPr>
+      </w:pPr>
+      <w:r>
+        <w:rPr>
+          <w:rFonts w:asciiTheme="majorHAnsi" w:hAnsiTheme="majorHAnsi" w:cstheme="majorHAnsi"/>
+          <w:noProof/>
+          <w:sz w:val="24"/>
+          <w:szCs w:val="24"/>
+          <w:lang w:val="pt-BR" w:bidi="ar-SA"/>
+        </w:rPr>
+        <w:t xml:space="preserve">  Menos planejamento, passando-se mais rapidamente à fase de execução</w:t>
+      </w:r>
+      <w:r>
+        <w:rPr>
+          <w:rFonts w:asciiTheme="majorHAnsi" w:hAnsiTheme="majorHAnsi" w:cstheme="majorHAnsi"/>
+          <w:noProof/>
+          <w:sz w:val="24"/>
+          <w:szCs w:val="24"/>
+          <w:lang w:val="pt-BR" w:bidi="ar-SA"/>
+        </w:rPr>
+        <w:t xml:space="preserve"> (x)</w:t>
+      </w:r>
+    </w:p>
+    <w:p>
+      <w:pPr>
+        <w:spacing w:after="0" w:line="240" w:lineRule="auto"/>
+        <w:jc w:val="both"/>
+        <w:rPr>
+          <w:rFonts w:asciiTheme="majorHAnsi" w:hAnsiTheme="majorHAnsi" w:cstheme="majorHAnsi"/>
+          <w:noProof/>
+          <w:sz w:val="24"/>
+          <w:szCs w:val="24"/>
+          <w:lang w:val="pt-BR" w:bidi="ar-SA"/>
+        </w:rPr>
+      </w:pPr>
+    </w:p>
+    <w:p>
+      <w:pPr>
+        <w:spacing w:after="0" w:line="240" w:lineRule="auto"/>
+        <w:jc w:val="both"/>
+        <w:rPr>
+          <w:rFonts w:asciiTheme="majorHAnsi" w:hAnsiTheme="majorHAnsi" w:cstheme="majorHAnsi"/>
+          <w:noProof/>
+          <w:sz w:val="24"/>
+          <w:szCs w:val="24"/>
+          <w:lang w:val="pt-BR" w:bidi="ar-SA"/>
+        </w:rPr>
+      </w:pPr>
+      <w:r>
+        <w:rPr>
+          <w:rFonts w:asciiTheme="majorHAnsi" w:hAnsiTheme="majorHAnsi" w:cstheme="majorHAnsi"/>
+          <w:noProof/>
+          <w:sz w:val="24"/>
+          <w:szCs w:val="24"/>
+          <w:lang w:val="pt-BR" w:bidi="ar-SA"/>
+        </w:rPr>
+        <w:t xml:space="preserve">2 - </w:t>
+      </w:r>
+      <w:r>
+        <w:rPr>
+          <w:rFonts w:asciiTheme="majorHAnsi" w:hAnsiTheme="majorHAnsi" w:cstheme="majorHAnsi"/>
+          <w:noProof/>
+          <w:sz w:val="24"/>
+          <w:szCs w:val="24"/>
+          <w:lang w:val="pt-BR" w:bidi="ar-SA"/>
+        </w:rPr>
+        <w:t>A caracterização da produção enxuta (lean production) foi dada pelos professors Wolmak e Jones em 1990, em seu livro “The machine that changed the world”.</w:t>
+      </w:r>
+    </w:p>
+    <w:p>
+      <w:pPr>
+        <w:spacing w:after="0" w:line="240" w:lineRule="auto"/>
+        <w:jc w:val="both"/>
+        <w:rPr>
+          <w:rFonts w:asciiTheme="majorHAnsi" w:hAnsiTheme="majorHAnsi" w:cstheme="majorHAnsi"/>
+          <w:noProof/>
+          <w:sz w:val="24"/>
+          <w:szCs w:val="24"/>
+          <w:lang w:val="pt-BR" w:bidi="ar-SA"/>
+        </w:rPr>
+      </w:pPr>
+    </w:p>
+    <w:p>
+      <w:pPr>
+        <w:spacing w:after="0" w:line="240" w:lineRule="auto"/>
+        <w:jc w:val="both"/>
+        <w:rPr>
+          <w:rFonts w:asciiTheme="majorHAnsi" w:hAnsiTheme="majorHAnsi" w:cstheme="majorHAnsi"/>
+          <w:noProof/>
+          <w:sz w:val="24"/>
+          <w:szCs w:val="24"/>
+          <w:lang w:val="pt-BR" w:bidi="ar-SA"/>
+        </w:rPr>
+      </w:pPr>
+      <w:r>
+        <w:rPr>
+          <w:rFonts w:asciiTheme="majorHAnsi" w:hAnsiTheme="majorHAnsi" w:cstheme="majorHAnsi"/>
+          <w:noProof/>
+          <w:sz w:val="24"/>
+          <w:szCs w:val="24"/>
+          <w:lang w:val="pt-BR" w:bidi="ar-SA"/>
+        </w:rPr>
+        <w:t>A produção enxuta, segundo os professores, incluem as ações a seguir listadas, EXCETO:</w:t>
+      </w:r>
+    </w:p>
+    <w:p>
+      <w:pPr>
+        <w:spacing w:after="0" w:line="240" w:lineRule="auto"/>
+        <w:jc w:val="both"/>
+        <w:rPr>
+          <w:rFonts w:asciiTheme="majorHAnsi" w:hAnsiTheme="majorHAnsi" w:cstheme="majorHAnsi"/>
+          <w:noProof/>
+          <w:sz w:val="24"/>
+          <w:szCs w:val="24"/>
+          <w:lang w:val="pt-BR" w:bidi="ar-SA"/>
+        </w:rPr>
+      </w:pPr>
+    </w:p>
+    <w:p>
+      <w:pPr>
+        <w:spacing w:after="0" w:line="240" w:lineRule="auto"/>
+        <w:jc w:val="both"/>
+        <w:rPr>
+          <w:rFonts w:asciiTheme="majorHAnsi" w:hAnsiTheme="majorHAnsi" w:cstheme="majorHAnsi"/>
+          <w:noProof/>
+          <w:sz w:val="24"/>
+          <w:szCs w:val="24"/>
+          <w:lang w:val="pt-BR" w:bidi="ar-SA"/>
+        </w:rPr>
+      </w:pPr>
+      <w:r>
+        <w:rPr>
+          <w:rFonts w:asciiTheme="majorHAnsi" w:hAnsiTheme="majorHAnsi" w:cstheme="majorHAnsi"/>
+          <w:noProof/>
+          <w:sz w:val="24"/>
+          <w:szCs w:val="24"/>
+          <w:lang w:val="pt-BR" w:bidi="ar-SA"/>
+        </w:rPr>
+        <w:t xml:space="preserve">  Definir de forma precisa e específica o valor do produto percebido pelo cliente </w:t>
+      </w:r>
+    </w:p>
+    <w:p>
+      <w:pPr>
+        <w:spacing w:after="0" w:line="240" w:lineRule="auto"/>
+        <w:jc w:val="both"/>
+        <w:rPr>
+          <w:rFonts w:asciiTheme="majorHAnsi" w:hAnsiTheme="majorHAnsi" w:cstheme="majorHAnsi"/>
+          <w:noProof/>
+          <w:sz w:val="24"/>
+          <w:szCs w:val="24"/>
+          <w:lang w:val="pt-BR" w:bidi="ar-SA"/>
+        </w:rPr>
+      </w:pPr>
+      <w:r>
+        <w:rPr>
+          <w:rFonts w:asciiTheme="majorHAnsi" w:hAnsiTheme="majorHAnsi" w:cstheme="majorHAnsi"/>
+          <w:noProof/>
+          <w:sz w:val="24"/>
+          <w:szCs w:val="24"/>
+          <w:lang w:val="pt-BR" w:bidi="ar-SA"/>
+        </w:rPr>
+        <w:t xml:space="preserve">  Identificar as restrição dos processos de produção de valor </w:t>
+      </w:r>
+      <w:r>
+        <w:rPr>
+          <w:rFonts w:asciiTheme="majorHAnsi" w:hAnsiTheme="majorHAnsi" w:cstheme="majorHAnsi"/>
+          <w:noProof/>
+          <w:sz w:val="24"/>
+          <w:szCs w:val="24"/>
+          <w:lang w:val="pt-BR" w:bidi="ar-SA"/>
+        </w:rPr>
+        <w:t xml:space="preserve"> (x)</w:t>
+      </w:r>
+    </w:p>
+    <w:p>
+      <w:pPr>
+        <w:spacing w:after="0" w:line="240" w:lineRule="auto"/>
+        <w:jc w:val="both"/>
+        <w:rPr>
+          <w:rFonts w:asciiTheme="majorHAnsi" w:hAnsiTheme="majorHAnsi" w:cstheme="majorHAnsi"/>
+          <w:noProof/>
+          <w:sz w:val="24"/>
+          <w:szCs w:val="24"/>
+          <w:lang w:val="pt-BR" w:bidi="ar-SA"/>
+        </w:rPr>
+      </w:pPr>
+      <w:r>
+        <w:rPr>
+          <w:rFonts w:asciiTheme="majorHAnsi" w:hAnsiTheme="majorHAnsi" w:cstheme="majorHAnsi"/>
+          <w:noProof/>
+          <w:sz w:val="24"/>
+          <w:szCs w:val="24"/>
+          <w:lang w:val="pt-BR" w:bidi="ar-SA"/>
+        </w:rPr>
+        <w:t xml:space="preserve">  Construir um fluxo de produção sem interrupções e eliminar o desperdício </w:t>
+      </w:r>
+    </w:p>
+    <w:p>
+      <w:pPr>
+        <w:spacing w:after="0" w:line="240" w:lineRule="auto"/>
+        <w:jc w:val="both"/>
+        <w:rPr>
+          <w:rFonts w:asciiTheme="majorHAnsi" w:hAnsiTheme="majorHAnsi" w:cstheme="majorHAnsi"/>
+          <w:noProof/>
+          <w:sz w:val="24"/>
+          <w:szCs w:val="24"/>
+          <w:lang w:val="pt-BR" w:bidi="ar-SA"/>
+        </w:rPr>
+      </w:pPr>
+      <w:r>
+        <w:rPr>
+          <w:rFonts w:asciiTheme="majorHAnsi" w:hAnsiTheme="majorHAnsi" w:cstheme="majorHAnsi"/>
+          <w:noProof/>
+          <w:sz w:val="24"/>
+          <w:szCs w:val="24"/>
+          <w:lang w:val="pt-BR" w:bidi="ar-SA"/>
+        </w:rPr>
+        <w:t xml:space="preserve">  Perseguir a perfeição</w:t>
+      </w:r>
+    </w:p>
+    <w:p>
+      <w:pPr>
+        <w:spacing w:after="0" w:line="240" w:lineRule="auto"/>
+        <w:jc w:val="both"/>
+        <w:rPr>
+          <w:rFonts w:asciiTheme="majorHAnsi" w:hAnsiTheme="majorHAnsi" w:cstheme="majorHAnsi"/>
+          <w:noProof/>
+          <w:sz w:val="24"/>
+          <w:szCs w:val="24"/>
+          <w:lang w:val="pt-BR" w:bidi="ar-SA"/>
+        </w:rPr>
+      </w:pPr>
+    </w:p>
+    <w:p>
+      <w:pPr>
+        <w:spacing w:after="0" w:line="240" w:lineRule="auto"/>
+        <w:jc w:val="both"/>
+        <w:rPr>
+          <w:rFonts w:asciiTheme="majorHAnsi" w:hAnsiTheme="majorHAnsi" w:cstheme="majorHAnsi"/>
+          <w:noProof/>
+          <w:sz w:val="24"/>
+          <w:szCs w:val="24"/>
+          <w:lang w:val="pt-BR" w:bidi="ar-SA"/>
+        </w:rPr>
+      </w:pPr>
+      <w:r>
+        <w:rPr>
+          <w:rFonts w:asciiTheme="majorHAnsi" w:hAnsiTheme="majorHAnsi" w:cstheme="majorHAnsi"/>
+          <w:noProof/>
+          <w:sz w:val="24"/>
+          <w:szCs w:val="24"/>
+          <w:lang w:val="pt-BR" w:bidi="ar-SA"/>
+        </w:rPr>
+        <w:t xml:space="preserve">3 - </w:t>
+      </w:r>
+      <w:r>
+        <w:rPr>
+          <w:rFonts w:asciiTheme="majorHAnsi" w:hAnsiTheme="majorHAnsi" w:cstheme="majorHAnsi"/>
+          <w:noProof/>
+          <w:sz w:val="24"/>
+          <w:szCs w:val="24"/>
+          <w:lang w:val="pt-BR" w:bidi="ar-SA"/>
+        </w:rPr>
+        <w:t xml:space="preserve">O Mapa do Fluxo de Valor (MVF) é diagrama simples de todas as etapas envolvidas nos fluxos de material e informação, necessárias para atender aos clientes desde o </w:t>
+      </w:r>
+      <w:r>
+        <w:rPr>
+          <w:rFonts w:asciiTheme="majorHAnsi" w:hAnsiTheme="majorHAnsi" w:cstheme="majorHAnsi"/>
+          <w:noProof/>
+          <w:sz w:val="24"/>
+          <w:szCs w:val="24"/>
+          <w:lang w:val="pt-BR" w:bidi="ar-SA"/>
+        </w:rPr>
+        <w:lastRenderedPageBreak/>
+        <w:t>pedido à entrega. Pode ser desenhado em diferentes momentos (fases), a fim de revelar as oportunidades de melhoria, do estado atual para o estado futuro.</w:t>
+      </w:r>
+    </w:p>
+    <w:p>
+      <w:pPr>
+        <w:spacing w:after="0" w:line="240" w:lineRule="auto"/>
+        <w:jc w:val="both"/>
+        <w:rPr>
+          <w:rFonts w:asciiTheme="majorHAnsi" w:hAnsiTheme="majorHAnsi" w:cstheme="majorHAnsi"/>
+          <w:noProof/>
+          <w:sz w:val="24"/>
+          <w:szCs w:val="24"/>
+          <w:lang w:val="pt-BR" w:bidi="ar-SA"/>
+        </w:rPr>
+      </w:pPr>
+    </w:p>
+    <w:p>
+      <w:pPr>
+        <w:spacing w:after="0" w:line="240" w:lineRule="auto"/>
+        <w:jc w:val="both"/>
+        <w:rPr>
+          <w:rFonts w:asciiTheme="majorHAnsi" w:hAnsiTheme="majorHAnsi" w:cstheme="majorHAnsi"/>
+          <w:noProof/>
+          <w:sz w:val="24"/>
+          <w:szCs w:val="24"/>
+          <w:lang w:val="pt-BR" w:bidi="ar-SA"/>
+        </w:rPr>
+      </w:pPr>
+      <w:r>
+        <w:rPr>
+          <w:rFonts w:asciiTheme="majorHAnsi" w:hAnsiTheme="majorHAnsi" w:cstheme="majorHAnsi"/>
+          <w:noProof/>
+          <w:sz w:val="24"/>
+          <w:szCs w:val="24"/>
+          <w:lang w:val="pt-BR" w:bidi="ar-SA"/>
+        </w:rPr>
+        <w:t>Mapa do estado atual – segue o caminho de um produto, do pedido até a entrega, para determinar as condições atuais dos fluxos.</w:t>
+      </w:r>
+    </w:p>
+    <w:p>
+      <w:pPr>
+        <w:spacing w:after="0" w:line="240" w:lineRule="auto"/>
+        <w:jc w:val="both"/>
+        <w:rPr>
+          <w:rFonts w:asciiTheme="majorHAnsi" w:hAnsiTheme="majorHAnsi" w:cstheme="majorHAnsi"/>
+          <w:noProof/>
+          <w:sz w:val="24"/>
+          <w:szCs w:val="24"/>
+          <w:lang w:val="pt-BR" w:bidi="ar-SA"/>
+        </w:rPr>
+      </w:pPr>
+      <w:r>
+        <w:rPr>
+          <w:rFonts w:asciiTheme="majorHAnsi" w:hAnsiTheme="majorHAnsi" w:cstheme="majorHAnsi"/>
+          <w:noProof/>
+          <w:sz w:val="24"/>
+          <w:szCs w:val="24"/>
+          <w:lang w:val="pt-BR" w:bidi="ar-SA"/>
+        </w:rPr>
+        <w:t>Mapa do estado futuro – desdobra as oportunidades de melhoria identificadas pelo mapa do estado atual, para atingir um nível mais alto de desempenho em algum ponto no futuro.</w:t>
+      </w:r>
+    </w:p>
+    <w:p>
+      <w:pPr>
+        <w:spacing w:after="0" w:line="240" w:lineRule="auto"/>
+        <w:jc w:val="both"/>
+        <w:rPr>
+          <w:rFonts w:asciiTheme="majorHAnsi" w:hAnsiTheme="majorHAnsi" w:cstheme="majorHAnsi"/>
+          <w:noProof/>
+          <w:sz w:val="24"/>
+          <w:szCs w:val="24"/>
+          <w:lang w:val="pt-BR" w:bidi="ar-SA"/>
+        </w:rPr>
+      </w:pPr>
+      <w:r>
+        <w:rPr>
+          <w:rFonts w:asciiTheme="majorHAnsi" w:hAnsiTheme="majorHAnsi" w:cstheme="majorHAnsi"/>
+          <w:noProof/>
+          <w:sz w:val="24"/>
+          <w:szCs w:val="24"/>
+          <w:lang w:val="pt-BR" w:bidi="ar-SA"/>
+        </w:rPr>
+        <w:t>Quanto ao MVP, são corretas as seguintes afirmativas, EXCETO:</w:t>
+      </w:r>
+    </w:p>
+    <w:p>
+      <w:pPr>
+        <w:spacing w:after="0" w:line="240" w:lineRule="auto"/>
+        <w:jc w:val="both"/>
+        <w:rPr>
+          <w:rFonts w:asciiTheme="majorHAnsi" w:hAnsiTheme="majorHAnsi" w:cstheme="majorHAnsi"/>
+          <w:noProof/>
+          <w:sz w:val="24"/>
+          <w:szCs w:val="24"/>
+          <w:lang w:val="pt-BR" w:bidi="ar-SA"/>
+        </w:rPr>
+      </w:pPr>
+    </w:p>
+    <w:p>
+      <w:pPr>
+        <w:spacing w:after="0" w:line="240" w:lineRule="auto"/>
+        <w:jc w:val="both"/>
+        <w:rPr>
+          <w:rFonts w:asciiTheme="majorHAnsi" w:hAnsiTheme="majorHAnsi" w:cstheme="majorHAnsi"/>
+          <w:noProof/>
+          <w:sz w:val="24"/>
+          <w:szCs w:val="24"/>
+          <w:lang w:val="pt-BR" w:bidi="ar-SA"/>
+        </w:rPr>
+      </w:pPr>
+      <w:r>
+        <w:rPr>
+          <w:rFonts w:asciiTheme="majorHAnsi" w:hAnsiTheme="majorHAnsi" w:cstheme="majorHAnsi"/>
+          <w:noProof/>
+          <w:sz w:val="24"/>
+          <w:szCs w:val="24"/>
+          <w:lang w:val="pt-BR" w:bidi="ar-SA"/>
+        </w:rPr>
+        <w:t xml:space="preserve">  Concentra esforços nos fluxos de valor que exigem melhoria substancial sob uma perspectiva ampla, que tenha como núcleo o objetivo do negócio; </w:t>
+      </w:r>
+    </w:p>
+    <w:p>
+      <w:pPr>
+        <w:spacing w:after="0" w:line="240" w:lineRule="auto"/>
+        <w:jc w:val="both"/>
+        <w:rPr>
+          <w:rFonts w:asciiTheme="majorHAnsi" w:hAnsiTheme="majorHAnsi" w:cstheme="majorHAnsi"/>
+          <w:noProof/>
+          <w:sz w:val="24"/>
+          <w:szCs w:val="24"/>
+          <w:lang w:val="pt-BR" w:bidi="ar-SA"/>
+        </w:rPr>
+      </w:pPr>
+      <w:r>
+        <w:rPr>
+          <w:rFonts w:asciiTheme="majorHAnsi" w:hAnsiTheme="majorHAnsi" w:cstheme="majorHAnsi"/>
+          <w:noProof/>
+          <w:sz w:val="24"/>
+          <w:szCs w:val="24"/>
+          <w:lang w:val="pt-BR" w:bidi="ar-SA"/>
+        </w:rPr>
+        <w:t xml:space="preserve">  Representa claramente a situação atual, os problemas e porque eles ocorrem (falhas e seus modos de falha); </w:t>
+      </w:r>
+    </w:p>
+    <w:p>
+      <w:pPr>
+        <w:spacing w:after="0" w:line="240" w:lineRule="auto"/>
+        <w:jc w:val="both"/>
+        <w:rPr>
+          <w:rFonts w:asciiTheme="majorHAnsi" w:hAnsiTheme="majorHAnsi" w:cstheme="majorHAnsi"/>
+          <w:noProof/>
+          <w:sz w:val="24"/>
+          <w:szCs w:val="24"/>
+          <w:lang w:val="pt-BR" w:bidi="ar-SA"/>
+        </w:rPr>
+      </w:pPr>
+      <w:r>
+        <w:rPr>
+          <w:rFonts w:asciiTheme="majorHAnsi" w:hAnsiTheme="majorHAnsi" w:cstheme="majorHAnsi"/>
+          <w:noProof/>
+          <w:sz w:val="24"/>
+          <w:szCs w:val="24"/>
+          <w:lang w:val="pt-BR" w:bidi="ar-SA"/>
+        </w:rPr>
+        <w:t xml:space="preserve">  Fornece subsídios para a definição de metas (numéricas) de melhoria e indicadores; </w:t>
+      </w:r>
+    </w:p>
+    <w:p>
+      <w:pPr>
+        <w:spacing w:after="0" w:line="240" w:lineRule="auto"/>
+        <w:jc w:val="both"/>
+        <w:rPr>
+          <w:rFonts w:asciiTheme="majorHAnsi" w:hAnsiTheme="majorHAnsi" w:cstheme="majorHAnsi"/>
+          <w:noProof/>
+          <w:sz w:val="24"/>
+          <w:szCs w:val="24"/>
+          <w:lang w:val="pt-BR" w:bidi="ar-SA"/>
+        </w:rPr>
+      </w:pPr>
+      <w:r>
+        <w:rPr>
+          <w:rFonts w:asciiTheme="majorHAnsi" w:hAnsiTheme="majorHAnsi" w:cstheme="majorHAnsi"/>
+          <w:noProof/>
+          <w:sz w:val="24"/>
+          <w:szCs w:val="24"/>
+          <w:lang w:val="pt-BR" w:bidi="ar-SA"/>
+        </w:rPr>
+        <w:t xml:space="preserve">  Resolve os problemas do estado atual, quando se alcança o estado futuro, não sendo necessário um novo mapeamento. </w:t>
+      </w:r>
+      <w:r>
+        <w:rPr>
+          <w:rFonts w:asciiTheme="majorHAnsi" w:hAnsiTheme="majorHAnsi" w:cstheme="majorHAnsi"/>
+          <w:noProof/>
+          <w:sz w:val="24"/>
+          <w:szCs w:val="24"/>
+          <w:lang w:val="pt-BR" w:bidi="ar-SA"/>
+        </w:rPr>
+        <w:t xml:space="preserve"> (x)</w:t>
+      </w:r>
+    </w:p>
+    <w:p>
+      <w:pPr>
+        <w:spacing w:after="0" w:line="240" w:lineRule="auto"/>
+        <w:jc w:val="both"/>
+        <w:rPr>
+          <w:rFonts w:asciiTheme="majorHAnsi" w:hAnsiTheme="majorHAnsi" w:cstheme="majorHAnsi"/>
+          <w:noProof/>
+          <w:sz w:val="24"/>
+          <w:szCs w:val="24"/>
+          <w:lang w:val="pt-BR" w:bidi="ar-SA"/>
+        </w:rPr>
+      </w:pPr>
+    </w:p>
+    <w:p>
+      <w:pPr>
+        <w:spacing w:after="0" w:line="240" w:lineRule="auto"/>
+        <w:jc w:val="both"/>
+        <w:rPr>
+          <w:rFonts w:asciiTheme="majorHAnsi" w:hAnsiTheme="majorHAnsi" w:cstheme="majorHAnsi"/>
+          <w:noProof/>
+          <w:sz w:val="24"/>
+          <w:szCs w:val="24"/>
+          <w:lang w:val="pt-BR" w:bidi="ar-SA"/>
+        </w:rPr>
+      </w:pPr>
+      <w:r>
+        <w:rPr>
+          <w:rFonts w:asciiTheme="majorHAnsi" w:hAnsiTheme="majorHAnsi" w:cstheme="majorHAnsi"/>
+          <w:noProof/>
+          <w:sz w:val="24"/>
+          <w:szCs w:val="24"/>
+          <w:lang w:val="pt-BR" w:bidi="ar-SA"/>
+        </w:rPr>
+        <w:t xml:space="preserve">4 - </w:t>
+      </w:r>
+      <w:r>
+        <w:rPr>
+          <w:rFonts w:asciiTheme="majorHAnsi" w:hAnsiTheme="majorHAnsi" w:cstheme="majorHAnsi"/>
+          <w:noProof/>
+          <w:sz w:val="24"/>
+          <w:szCs w:val="24"/>
+          <w:lang w:val="pt-BR" w:bidi="ar-SA"/>
+        </w:rPr>
+        <w:t>O princípio ZERO da construção consiste em reduzir os processos fluxo e eliminar o desperdício. O passo seguinte será, então, a otimização dos processos de conversão / transformação, chamados processos fluxos.</w:t>
+      </w:r>
+    </w:p>
+    <w:p>
+      <w:pPr>
+        <w:spacing w:after="0" w:line="240" w:lineRule="auto"/>
+        <w:jc w:val="both"/>
+        <w:rPr>
+          <w:rFonts w:asciiTheme="majorHAnsi" w:hAnsiTheme="majorHAnsi" w:cstheme="majorHAnsi"/>
+          <w:noProof/>
+          <w:sz w:val="24"/>
+          <w:szCs w:val="24"/>
+          <w:lang w:val="pt-BR" w:bidi="ar-SA"/>
+        </w:rPr>
+      </w:pPr>
+    </w:p>
+    <w:p>
+      <w:pPr>
+        <w:spacing w:after="0" w:line="240" w:lineRule="auto"/>
+        <w:jc w:val="both"/>
+        <w:rPr>
+          <w:rFonts w:asciiTheme="majorHAnsi" w:hAnsiTheme="majorHAnsi" w:cstheme="majorHAnsi"/>
+          <w:noProof/>
+          <w:sz w:val="24"/>
+          <w:szCs w:val="24"/>
+          <w:lang w:val="pt-BR" w:bidi="ar-SA"/>
+        </w:rPr>
+      </w:pPr>
+      <w:r>
+        <w:rPr>
+          <w:rFonts w:asciiTheme="majorHAnsi" w:hAnsiTheme="majorHAnsi" w:cstheme="majorHAnsi"/>
+          <w:noProof/>
+          <w:sz w:val="24"/>
+          <w:szCs w:val="24"/>
+          <w:lang w:val="pt-BR" w:bidi="ar-SA"/>
+        </w:rPr>
+        <w:t>De forma prática, um construtora deve concentrar-se nas seguintes áreas, nas quais poderá aplicar o usos e dimensões BIM adequados (entre parênteses):</w:t>
+      </w:r>
+    </w:p>
+    <w:p>
+      <w:pPr>
+        <w:spacing w:after="0" w:line="240" w:lineRule="auto"/>
+        <w:jc w:val="both"/>
+        <w:rPr>
+          <w:rFonts w:asciiTheme="majorHAnsi" w:hAnsiTheme="majorHAnsi" w:cstheme="majorHAnsi"/>
+          <w:noProof/>
+          <w:sz w:val="24"/>
+          <w:szCs w:val="24"/>
+          <w:lang w:val="pt-BR" w:bidi="ar-SA"/>
+        </w:rPr>
+      </w:pPr>
+    </w:p>
+    <w:p>
+      <w:pPr>
+        <w:spacing w:after="0" w:line="240" w:lineRule="auto"/>
+        <w:jc w:val="both"/>
+        <w:rPr>
+          <w:rFonts w:asciiTheme="majorHAnsi" w:hAnsiTheme="majorHAnsi" w:cstheme="majorHAnsi"/>
+          <w:noProof/>
+          <w:sz w:val="24"/>
+          <w:szCs w:val="24"/>
+          <w:lang w:val="pt-BR" w:bidi="ar-SA"/>
+        </w:rPr>
+      </w:pPr>
+      <w:r>
+        <w:rPr>
+          <w:rFonts w:asciiTheme="majorHAnsi" w:hAnsiTheme="majorHAnsi" w:cstheme="majorHAnsi"/>
+          <w:noProof/>
+          <w:sz w:val="24"/>
+          <w:szCs w:val="24"/>
+          <w:lang w:val="pt-BR" w:bidi="ar-SA"/>
+        </w:rPr>
+        <w:t>Logística no Canteiro de Obras (BIM 3D / 4D)</w:t>
+      </w:r>
+    </w:p>
+    <w:p>
+      <w:pPr>
+        <w:spacing w:after="0" w:line="240" w:lineRule="auto"/>
+        <w:jc w:val="both"/>
+        <w:rPr>
+          <w:rFonts w:asciiTheme="majorHAnsi" w:hAnsiTheme="majorHAnsi" w:cstheme="majorHAnsi"/>
+          <w:noProof/>
+          <w:sz w:val="24"/>
+          <w:szCs w:val="24"/>
+          <w:lang w:val="pt-BR" w:bidi="ar-SA"/>
+        </w:rPr>
+      </w:pPr>
+      <w:r>
+        <w:rPr>
+          <w:rFonts w:asciiTheme="majorHAnsi" w:hAnsiTheme="majorHAnsi" w:cstheme="majorHAnsi"/>
+          <w:noProof/>
+          <w:sz w:val="24"/>
+          <w:szCs w:val="24"/>
+          <w:lang w:val="pt-BR" w:bidi="ar-SA"/>
+        </w:rPr>
+        <w:t>Construtibilidade, industrialização e racionalização (BIM 3D)</w:t>
+      </w:r>
+    </w:p>
+    <w:p>
+      <w:pPr>
+        <w:spacing w:after="0" w:line="240" w:lineRule="auto"/>
+        <w:jc w:val="both"/>
+        <w:rPr>
+          <w:rFonts w:asciiTheme="majorHAnsi" w:hAnsiTheme="majorHAnsi" w:cstheme="majorHAnsi"/>
+          <w:noProof/>
+          <w:sz w:val="24"/>
+          <w:szCs w:val="24"/>
+          <w:lang w:val="pt-BR" w:bidi="ar-SA"/>
+        </w:rPr>
+      </w:pPr>
+      <w:r>
+        <w:rPr>
+          <w:rFonts w:asciiTheme="majorHAnsi" w:hAnsiTheme="majorHAnsi" w:cstheme="majorHAnsi"/>
+          <w:noProof/>
+          <w:sz w:val="24"/>
+          <w:szCs w:val="24"/>
+          <w:lang w:val="pt-BR" w:bidi="ar-SA"/>
+        </w:rPr>
+        <w:t>Programação e controle da produção (BIM 4D)</w:t>
+      </w:r>
+    </w:p>
+    <w:p>
+      <w:pPr>
+        <w:spacing w:after="0" w:line="240" w:lineRule="auto"/>
+        <w:jc w:val="both"/>
+        <w:rPr>
+          <w:rFonts w:asciiTheme="majorHAnsi" w:hAnsiTheme="majorHAnsi" w:cstheme="majorHAnsi"/>
+          <w:noProof/>
+          <w:sz w:val="24"/>
+          <w:szCs w:val="24"/>
+          <w:lang w:val="pt-BR" w:bidi="ar-SA"/>
+        </w:rPr>
+      </w:pPr>
+      <w:r>
+        <w:rPr>
+          <w:rFonts w:asciiTheme="majorHAnsi" w:hAnsiTheme="majorHAnsi" w:cstheme="majorHAnsi"/>
+          <w:noProof/>
+          <w:sz w:val="24"/>
+          <w:szCs w:val="24"/>
+          <w:lang w:val="pt-BR" w:bidi="ar-SA"/>
+        </w:rPr>
+        <w:t>Simulação de cenários de planejamento e orçamento (BIM 4D / 5D)</w:t>
+      </w:r>
+    </w:p>
+    <w:p>
+      <w:pPr>
+        <w:spacing w:after="0" w:line="240" w:lineRule="auto"/>
+        <w:jc w:val="both"/>
+        <w:rPr>
+          <w:rFonts w:asciiTheme="majorHAnsi" w:hAnsiTheme="majorHAnsi" w:cstheme="majorHAnsi"/>
+          <w:noProof/>
+          <w:sz w:val="24"/>
+          <w:szCs w:val="24"/>
+          <w:lang w:val="pt-BR" w:bidi="ar-SA"/>
+        </w:rPr>
+      </w:pPr>
+      <w:r>
+        <w:rPr>
+          <w:rFonts w:asciiTheme="majorHAnsi" w:hAnsiTheme="majorHAnsi" w:cstheme="majorHAnsi"/>
+          <w:noProof/>
+          <w:sz w:val="24"/>
+          <w:szCs w:val="24"/>
+          <w:lang w:val="pt-BR" w:bidi="ar-SA"/>
+        </w:rPr>
+        <w:t>Projeto do produto e do sistema de produção (BIM 3D / 4D)</w:t>
+      </w:r>
+    </w:p>
+    <w:p>
+      <w:pPr>
+        <w:spacing w:after="0" w:line="240" w:lineRule="auto"/>
+        <w:jc w:val="both"/>
+        <w:rPr>
+          <w:rFonts w:asciiTheme="majorHAnsi" w:hAnsiTheme="majorHAnsi" w:cstheme="majorHAnsi"/>
+          <w:noProof/>
+          <w:sz w:val="24"/>
+          <w:szCs w:val="24"/>
+          <w:lang w:val="pt-BR" w:bidi="ar-SA"/>
+        </w:rPr>
+      </w:pPr>
+      <w:r>
+        <w:rPr>
+          <w:rFonts w:asciiTheme="majorHAnsi" w:hAnsiTheme="majorHAnsi" w:cstheme="majorHAnsi"/>
+          <w:noProof/>
+          <w:sz w:val="24"/>
+          <w:szCs w:val="24"/>
+          <w:lang w:val="pt-BR" w:bidi="ar-SA"/>
+        </w:rPr>
+        <w:t>Enfoque integrado: método + filosofia de trabalho = toda a empresa</w:t>
+      </w:r>
+    </w:p>
+    <w:p>
+      <w:pPr>
+        <w:spacing w:after="0" w:line="240" w:lineRule="auto"/>
+        <w:jc w:val="both"/>
+        <w:rPr>
+          <w:rFonts w:asciiTheme="majorHAnsi" w:hAnsiTheme="majorHAnsi" w:cstheme="majorHAnsi"/>
+          <w:noProof/>
+          <w:sz w:val="24"/>
+          <w:szCs w:val="24"/>
+          <w:lang w:val="pt-BR" w:bidi="ar-SA"/>
+        </w:rPr>
+      </w:pPr>
+      <w:r>
+        <w:rPr>
+          <w:rFonts w:asciiTheme="majorHAnsi" w:hAnsiTheme="majorHAnsi" w:cstheme="majorHAnsi"/>
+          <w:noProof/>
+          <w:sz w:val="24"/>
+          <w:szCs w:val="24"/>
+          <w:lang w:val="pt-BR" w:bidi="ar-SA"/>
+        </w:rPr>
+        <w:t>Estão corretamente relacionadas com o lean construction e dimensões BIM:</w:t>
+      </w:r>
+    </w:p>
+    <w:p>
+      <w:pPr>
+        <w:spacing w:after="0" w:line="240" w:lineRule="auto"/>
+        <w:jc w:val="both"/>
+        <w:rPr>
+          <w:rFonts w:asciiTheme="majorHAnsi" w:hAnsiTheme="majorHAnsi" w:cstheme="majorHAnsi"/>
+          <w:noProof/>
+          <w:sz w:val="24"/>
+          <w:szCs w:val="24"/>
+          <w:lang w:val="pt-BR" w:bidi="ar-SA"/>
+        </w:rPr>
+      </w:pPr>
+    </w:p>
+    <w:p>
+      <w:pPr>
+        <w:spacing w:after="0" w:line="240" w:lineRule="auto"/>
+        <w:jc w:val="both"/>
+        <w:rPr>
+          <w:rFonts w:asciiTheme="majorHAnsi" w:hAnsiTheme="majorHAnsi" w:cstheme="majorHAnsi"/>
+          <w:noProof/>
+          <w:sz w:val="24"/>
+          <w:szCs w:val="24"/>
+          <w:lang w:val="pt-BR" w:bidi="ar-SA"/>
+        </w:rPr>
+      </w:pPr>
+      <w:r>
+        <w:rPr>
+          <w:rFonts w:asciiTheme="majorHAnsi" w:hAnsiTheme="majorHAnsi" w:cstheme="majorHAnsi"/>
+          <w:noProof/>
+          <w:sz w:val="24"/>
+          <w:szCs w:val="24"/>
+          <w:lang w:val="pt-BR" w:bidi="ar-SA"/>
+        </w:rPr>
+        <w:t xml:space="preserve">  Todas as alternativas </w:t>
+      </w:r>
+      <w:r>
+        <w:rPr>
+          <w:rFonts w:asciiTheme="majorHAnsi" w:hAnsiTheme="majorHAnsi" w:cstheme="majorHAnsi"/>
+          <w:noProof/>
+          <w:sz w:val="24"/>
+          <w:szCs w:val="24"/>
+          <w:lang w:val="pt-BR" w:bidi="ar-SA"/>
+        </w:rPr>
+        <w:t xml:space="preserve"> (x)</w:t>
+      </w:r>
+    </w:p>
+    <w:p>
+      <w:pPr>
+        <w:spacing w:after="0" w:line="240" w:lineRule="auto"/>
+        <w:jc w:val="both"/>
+        <w:rPr>
+          <w:rFonts w:asciiTheme="majorHAnsi" w:hAnsiTheme="majorHAnsi" w:cstheme="majorHAnsi"/>
+          <w:noProof/>
+          <w:sz w:val="24"/>
+          <w:szCs w:val="24"/>
+          <w:lang w:val="pt-BR" w:bidi="ar-SA"/>
+        </w:rPr>
+      </w:pPr>
+      <w:r>
+        <w:rPr>
+          <w:rFonts w:asciiTheme="majorHAnsi" w:hAnsiTheme="majorHAnsi" w:cstheme="majorHAnsi"/>
+          <w:noProof/>
+          <w:sz w:val="24"/>
+          <w:szCs w:val="24"/>
+          <w:lang w:val="pt-BR" w:bidi="ar-SA"/>
+        </w:rPr>
+        <w:t xml:space="preserve">  1, 2, 3, 5 e 6 </w:t>
+      </w:r>
+    </w:p>
+    <w:p>
+      <w:pPr>
+        <w:spacing w:after="0" w:line="240" w:lineRule="auto"/>
+        <w:jc w:val="both"/>
+        <w:rPr>
+          <w:rFonts w:asciiTheme="majorHAnsi" w:hAnsiTheme="majorHAnsi" w:cstheme="majorHAnsi"/>
+          <w:noProof/>
+          <w:sz w:val="24"/>
+          <w:szCs w:val="24"/>
+          <w:lang w:val="pt-BR" w:bidi="ar-SA"/>
+        </w:rPr>
+      </w:pPr>
+      <w:r>
+        <w:rPr>
+          <w:rFonts w:asciiTheme="majorHAnsi" w:hAnsiTheme="majorHAnsi" w:cstheme="majorHAnsi"/>
+          <w:noProof/>
+          <w:sz w:val="24"/>
+          <w:szCs w:val="24"/>
+          <w:lang w:val="pt-BR" w:bidi="ar-SA"/>
+        </w:rPr>
+        <w:t xml:space="preserve">  1, 2, 3, 4 e 5 </w:t>
+      </w:r>
+    </w:p>
+    <w:p>
+      <w:pPr>
+        <w:spacing w:after="0" w:line="240" w:lineRule="auto"/>
+        <w:jc w:val="both"/>
+        <w:rPr>
+          <w:rFonts w:asciiTheme="majorHAnsi" w:hAnsiTheme="majorHAnsi" w:cstheme="majorHAnsi"/>
+          <w:noProof/>
+          <w:sz w:val="24"/>
+          <w:szCs w:val="24"/>
+          <w:lang w:val="pt-BR" w:bidi="ar-SA"/>
+        </w:rPr>
+      </w:pPr>
+      <w:r>
+        <w:rPr>
+          <w:rFonts w:asciiTheme="majorHAnsi" w:hAnsiTheme="majorHAnsi" w:cstheme="majorHAnsi"/>
+          <w:noProof/>
+          <w:sz w:val="24"/>
+          <w:szCs w:val="24"/>
+          <w:lang w:val="pt-BR" w:bidi="ar-SA"/>
+        </w:rPr>
+        <w:t xml:space="preserve">  Nenhuma das alternativas</w:t>
+      </w:r>
+    </w:p>
+    <w:p>
+      <w:pPr>
+        <w:spacing w:after="0" w:line="240" w:lineRule="auto"/>
+        <w:jc w:val="both"/>
+        <w:rPr>
+          <w:rFonts w:asciiTheme="majorHAnsi" w:hAnsiTheme="majorHAnsi" w:cstheme="majorHAnsi"/>
+          <w:noProof/>
+          <w:sz w:val="24"/>
+          <w:szCs w:val="24"/>
+          <w:lang w:val="pt-BR" w:bidi="ar-SA"/>
+        </w:rPr>
+      </w:pPr>
+    </w:p>
+    <w:p>
+      <w:pPr>
+        <w:spacing w:after="0" w:line="240" w:lineRule="auto"/>
+        <w:jc w:val="both"/>
+        <w:rPr>
+          <w:rFonts w:asciiTheme="majorHAnsi" w:hAnsiTheme="majorHAnsi" w:cstheme="majorHAnsi"/>
+          <w:noProof/>
+          <w:sz w:val="24"/>
+          <w:szCs w:val="24"/>
+          <w:lang w:val="pt-BR" w:bidi="ar-SA"/>
+        </w:rPr>
+      </w:pPr>
       <w:bookmarkStart w:id="0" w:name="_GoBack"/>
       <w:bookmarkEnd w:id="0"/>
+    </w:p>
+    <w:p>
+      <w:pPr>
+        <w:spacing w:after="0" w:line="240" w:lineRule="auto"/>
+        <w:jc w:val="both"/>
+        <w:rPr>
+          <w:rFonts w:asciiTheme="majorHAnsi" w:hAnsiTheme="majorHAnsi" w:cstheme="majorHAnsi"/>
+          <w:noProof/>
+          <w:sz w:val="24"/>
+          <w:szCs w:val="24"/>
+          <w:lang w:val="pt-BR" w:bidi="ar-SA"/>
+        </w:rPr>
+      </w:pPr>
     </w:p>
     <w:sectPr>
       <w:headerReference w:type="default" r:id="rId9"/>
@@ -6631,7 +7715,7 @@
 </file>
 
 <file path=customXml/itemProps1.xml><?xml version="1.0" encoding="utf-8"?>
-<ds:datastoreItem xmlns:ds="http://schemas.openxmlformats.org/officeDocument/2006/customXml" ds:itemID="{34BAAF84-8A98-425F-A0A7-1FABBFD42517}">
+<ds:datastoreItem xmlns:ds="http://schemas.openxmlformats.org/officeDocument/2006/customXml" ds:itemID="{FF7A098A-5A6D-48FD-97C7-2C456C23915A}">
   <ds:schemaRefs>
     <ds:schemaRef ds:uri="http://schemas.openxmlformats.org/officeDocument/2006/bibliography"/>
   </ds:schemaRefs>

</xml_diff>

<commit_message>
prova unidade 4 BIM 9D
</commit_message>
<xml_diff>
--- a/11_bim_9d_lean_construction/lean_construction_notas_aula.docx
+++ b/11_bim_9d_lean_construction/lean_construction_notas_aula.docx
@@ -3306,6 +3306,7 @@
         <w:jc w:val="both"/>
         <w:rPr>
           <w:rFonts w:asciiTheme="majorHAnsi" w:hAnsiTheme="majorHAnsi" w:cstheme="majorHAnsi"/>
+          <w:b/>
           <w:noProof/>
           <w:sz w:val="24"/>
           <w:szCs w:val="24"/>
@@ -3313,7 +3314,762 @@
         </w:rPr>
       </w:pPr>
       <w:bookmarkStart w:id="0" w:name="_GoBack"/>
-      <w:bookmarkEnd w:id="0"/>
+      <w:r>
+        <w:rPr>
+          <w:rFonts w:asciiTheme="majorHAnsi" w:hAnsiTheme="majorHAnsi" w:cstheme="majorHAnsi"/>
+          <w:b/>
+          <w:noProof/>
+          <w:sz w:val="24"/>
+          <w:szCs w:val="24"/>
+          <w:lang w:val="pt-BR" w:bidi="ar-SA"/>
+        </w:rPr>
+        <w:t>Unidade 4</w:t>
+      </w:r>
+    </w:p>
+    <w:bookmarkEnd w:id="0"/>
+    <w:p>
+      <w:pPr>
+        <w:spacing w:after="0" w:line="240" w:lineRule="auto"/>
+        <w:jc w:val="both"/>
+        <w:rPr>
+          <w:rFonts w:asciiTheme="majorHAnsi" w:hAnsiTheme="majorHAnsi" w:cstheme="majorHAnsi"/>
+          <w:noProof/>
+          <w:sz w:val="24"/>
+          <w:szCs w:val="24"/>
+          <w:lang w:val="pt-BR" w:bidi="ar-SA"/>
+        </w:rPr>
+      </w:pPr>
+    </w:p>
+    <w:p>
+      <w:pPr>
+        <w:spacing w:after="0" w:line="240" w:lineRule="auto"/>
+        <w:jc w:val="both"/>
+        <w:rPr>
+          <w:rFonts w:asciiTheme="majorHAnsi" w:hAnsiTheme="majorHAnsi" w:cstheme="majorHAnsi"/>
+          <w:noProof/>
+          <w:sz w:val="24"/>
+          <w:szCs w:val="24"/>
+          <w:lang w:val="pt-BR" w:bidi="ar-SA"/>
+        </w:rPr>
+      </w:pPr>
+      <w:r>
+        <w:rPr>
+          <w:rFonts w:asciiTheme="majorHAnsi" w:hAnsiTheme="majorHAnsi" w:cstheme="majorHAnsi"/>
+          <w:noProof/>
+          <w:sz w:val="24"/>
+          <w:szCs w:val="24"/>
+          <w:lang w:val="pt-BR" w:bidi="ar-SA"/>
+        </w:rPr>
+        <w:t xml:space="preserve">1 - </w:t>
+      </w:r>
+      <w:r>
+        <w:rPr>
+          <w:rFonts w:asciiTheme="majorHAnsi" w:hAnsiTheme="majorHAnsi" w:cstheme="majorHAnsi"/>
+          <w:noProof/>
+          <w:sz w:val="24"/>
+          <w:szCs w:val="24"/>
+          <w:lang w:val="pt-BR" w:bidi="ar-SA"/>
+        </w:rPr>
+        <w:t xml:space="preserve">Além da resolução das questões aqui apresentadas, recomenda-se a leitura do artigo Aplicação do estudo de tempos e movimentos para a determinação da capacidade produtiva em uma empresa de pré-moldados na região metropolitana de belém (COSTA e GASPAR, 2017), disponível na internet </w:t>
+      </w:r>
+      <w:r>
+        <w:rPr>
+          <w:rFonts w:asciiTheme="majorHAnsi" w:hAnsiTheme="majorHAnsi" w:cstheme="majorHAnsi"/>
+          <w:noProof/>
+          <w:sz w:val="24"/>
+          <w:szCs w:val="24"/>
+          <w:lang w:val="pt-BR" w:bidi="ar-SA"/>
+        </w:rPr>
+        <w:lastRenderedPageBreak/>
+        <w:t>http://www.abepro.org.br/biblioteca/TN_STP_238_377_34416.pdf (Links para um site externo.)  .</w:t>
+      </w:r>
+    </w:p>
+    <w:p>
+      <w:pPr>
+        <w:spacing w:after="0" w:line="240" w:lineRule="auto"/>
+        <w:jc w:val="both"/>
+        <w:rPr>
+          <w:rFonts w:asciiTheme="majorHAnsi" w:hAnsiTheme="majorHAnsi" w:cstheme="majorHAnsi"/>
+          <w:noProof/>
+          <w:sz w:val="24"/>
+          <w:szCs w:val="24"/>
+          <w:lang w:val="pt-BR" w:bidi="ar-SA"/>
+        </w:rPr>
+      </w:pPr>
+    </w:p>
+    <w:p>
+      <w:pPr>
+        <w:spacing w:after="0" w:line="240" w:lineRule="auto"/>
+        <w:jc w:val="both"/>
+        <w:rPr>
+          <w:rFonts w:asciiTheme="majorHAnsi" w:hAnsiTheme="majorHAnsi" w:cstheme="majorHAnsi"/>
+          <w:noProof/>
+          <w:sz w:val="24"/>
+          <w:szCs w:val="24"/>
+          <w:lang w:val="pt-BR" w:bidi="ar-SA"/>
+        </w:rPr>
+      </w:pPr>
+      <w:r>
+        <w:rPr>
+          <w:rFonts w:asciiTheme="majorHAnsi" w:hAnsiTheme="majorHAnsi" w:cstheme="majorHAnsi"/>
+          <w:noProof/>
+          <w:sz w:val="24"/>
+          <w:szCs w:val="24"/>
+          <w:lang w:val="pt-BR" w:bidi="ar-SA"/>
+        </w:rPr>
+        <w:t>Pode-se descrever de forma resumida que produção enxuta trata de enxergar produtos, serviços e principalmente processos, a partir da geração valor, eliminando o que não gera ou não representa valor.</w:t>
+      </w:r>
+    </w:p>
+    <w:p>
+      <w:pPr>
+        <w:spacing w:after="0" w:line="240" w:lineRule="auto"/>
+        <w:jc w:val="both"/>
+        <w:rPr>
+          <w:rFonts w:asciiTheme="majorHAnsi" w:hAnsiTheme="majorHAnsi" w:cstheme="majorHAnsi"/>
+          <w:noProof/>
+          <w:sz w:val="24"/>
+          <w:szCs w:val="24"/>
+          <w:lang w:val="pt-BR" w:bidi="ar-SA"/>
+        </w:rPr>
+      </w:pPr>
+    </w:p>
+    <w:p>
+      <w:pPr>
+        <w:spacing w:after="0" w:line="240" w:lineRule="auto"/>
+        <w:jc w:val="both"/>
+        <w:rPr>
+          <w:rFonts w:asciiTheme="majorHAnsi" w:hAnsiTheme="majorHAnsi" w:cstheme="majorHAnsi"/>
+          <w:noProof/>
+          <w:sz w:val="24"/>
+          <w:szCs w:val="24"/>
+          <w:lang w:val="pt-BR" w:bidi="ar-SA"/>
+        </w:rPr>
+      </w:pPr>
+      <w:r>
+        <w:rPr>
+          <w:rFonts w:asciiTheme="majorHAnsi" w:hAnsiTheme="majorHAnsi" w:cstheme="majorHAnsi"/>
+          <w:noProof/>
+          <w:sz w:val="24"/>
+          <w:szCs w:val="24"/>
+          <w:lang w:val="pt-BR" w:bidi="ar-SA"/>
+        </w:rPr>
+        <w:t>Lean Construction, que se baseia na produção enxuta, é “lean” (enxuta), porque usa menos de tudo, quando comparada com a produção em massa construção tradicional / artesanal.</w:t>
+      </w:r>
+    </w:p>
+    <w:p>
+      <w:pPr>
+        <w:spacing w:after="0" w:line="240" w:lineRule="auto"/>
+        <w:jc w:val="both"/>
+        <w:rPr>
+          <w:rFonts w:asciiTheme="majorHAnsi" w:hAnsiTheme="majorHAnsi" w:cstheme="majorHAnsi"/>
+          <w:noProof/>
+          <w:sz w:val="24"/>
+          <w:szCs w:val="24"/>
+          <w:lang w:val="pt-BR" w:bidi="ar-SA"/>
+        </w:rPr>
+      </w:pPr>
+    </w:p>
+    <w:p>
+      <w:pPr>
+        <w:spacing w:after="0" w:line="240" w:lineRule="auto"/>
+        <w:jc w:val="both"/>
+        <w:rPr>
+          <w:rFonts w:asciiTheme="majorHAnsi" w:hAnsiTheme="majorHAnsi" w:cstheme="majorHAnsi"/>
+          <w:noProof/>
+          <w:sz w:val="24"/>
+          <w:szCs w:val="24"/>
+          <w:lang w:val="pt-BR" w:bidi="ar-SA"/>
+        </w:rPr>
+      </w:pPr>
+      <w:r>
+        <w:rPr>
+          <w:rFonts w:asciiTheme="majorHAnsi" w:hAnsiTheme="majorHAnsi" w:cstheme="majorHAnsi"/>
+          <w:noProof/>
+          <w:sz w:val="24"/>
+          <w:szCs w:val="24"/>
+          <w:lang w:val="pt-BR" w:bidi="ar-SA"/>
+        </w:rPr>
+        <w:t>Diante do acima exposto, NÃO é correto afirma que a construção enxuta demanda:</w:t>
+      </w:r>
+    </w:p>
+    <w:p>
+      <w:pPr>
+        <w:spacing w:after="0" w:line="240" w:lineRule="auto"/>
+        <w:jc w:val="both"/>
+        <w:rPr>
+          <w:rFonts w:asciiTheme="majorHAnsi" w:hAnsiTheme="majorHAnsi" w:cstheme="majorHAnsi"/>
+          <w:noProof/>
+          <w:sz w:val="24"/>
+          <w:szCs w:val="24"/>
+          <w:lang w:val="pt-BR" w:bidi="ar-SA"/>
+        </w:rPr>
+      </w:pPr>
+    </w:p>
+    <w:p>
+      <w:pPr>
+        <w:spacing w:after="0" w:line="240" w:lineRule="auto"/>
+        <w:jc w:val="both"/>
+        <w:rPr>
+          <w:rFonts w:asciiTheme="majorHAnsi" w:hAnsiTheme="majorHAnsi" w:cstheme="majorHAnsi"/>
+          <w:noProof/>
+          <w:sz w:val="24"/>
+          <w:szCs w:val="24"/>
+          <w:lang w:val="pt-BR" w:bidi="ar-SA"/>
+        </w:rPr>
+      </w:pPr>
+      <w:r>
+        <w:rPr>
+          <w:rFonts w:asciiTheme="majorHAnsi" w:hAnsiTheme="majorHAnsi" w:cstheme="majorHAnsi"/>
+          <w:noProof/>
+          <w:sz w:val="24"/>
+          <w:szCs w:val="24"/>
+          <w:lang w:val="pt-BR" w:bidi="ar-SA"/>
+        </w:rPr>
+        <w:t xml:space="preserve">  Menos esforço humano na construção </w:t>
+      </w:r>
+    </w:p>
+    <w:p>
+      <w:pPr>
+        <w:spacing w:after="0" w:line="240" w:lineRule="auto"/>
+        <w:jc w:val="both"/>
+        <w:rPr>
+          <w:rFonts w:asciiTheme="majorHAnsi" w:hAnsiTheme="majorHAnsi" w:cstheme="majorHAnsi"/>
+          <w:noProof/>
+          <w:sz w:val="24"/>
+          <w:szCs w:val="24"/>
+          <w:lang w:val="pt-BR" w:bidi="ar-SA"/>
+        </w:rPr>
+      </w:pPr>
+      <w:r>
+        <w:rPr>
+          <w:rFonts w:asciiTheme="majorHAnsi" w:hAnsiTheme="majorHAnsi" w:cstheme="majorHAnsi"/>
+          <w:noProof/>
+          <w:sz w:val="24"/>
+          <w:szCs w:val="24"/>
+          <w:lang w:val="pt-BR" w:bidi="ar-SA"/>
+        </w:rPr>
+        <w:t xml:space="preserve">  Menos área para a instalação do canteiro de obras </w:t>
+      </w:r>
+    </w:p>
+    <w:p>
+      <w:pPr>
+        <w:spacing w:after="0" w:line="240" w:lineRule="auto"/>
+        <w:jc w:val="both"/>
+        <w:rPr>
+          <w:rFonts w:asciiTheme="majorHAnsi" w:hAnsiTheme="majorHAnsi" w:cstheme="majorHAnsi"/>
+          <w:noProof/>
+          <w:sz w:val="24"/>
+          <w:szCs w:val="24"/>
+          <w:lang w:val="pt-BR" w:bidi="ar-SA"/>
+        </w:rPr>
+      </w:pPr>
+      <w:r>
+        <w:rPr>
+          <w:rFonts w:asciiTheme="majorHAnsi" w:hAnsiTheme="majorHAnsi" w:cstheme="majorHAnsi"/>
+          <w:noProof/>
+          <w:sz w:val="24"/>
+          <w:szCs w:val="24"/>
+          <w:lang w:val="pt-BR" w:bidi="ar-SA"/>
+        </w:rPr>
+        <w:t xml:space="preserve">  Menos estoque de materiais em obra </w:t>
+      </w:r>
+    </w:p>
+    <w:p>
+      <w:pPr>
+        <w:spacing w:after="0" w:line="240" w:lineRule="auto"/>
+        <w:jc w:val="both"/>
+        <w:rPr>
+          <w:rFonts w:asciiTheme="majorHAnsi" w:hAnsiTheme="majorHAnsi" w:cstheme="majorHAnsi"/>
+          <w:noProof/>
+          <w:sz w:val="24"/>
+          <w:szCs w:val="24"/>
+          <w:lang w:val="pt-BR" w:bidi="ar-SA"/>
+        </w:rPr>
+      </w:pPr>
+      <w:r>
+        <w:rPr>
+          <w:rFonts w:asciiTheme="majorHAnsi" w:hAnsiTheme="majorHAnsi" w:cstheme="majorHAnsi"/>
+          <w:noProof/>
+          <w:sz w:val="24"/>
+          <w:szCs w:val="24"/>
+          <w:lang w:val="pt-BR" w:bidi="ar-SA"/>
+        </w:rPr>
+        <w:t xml:space="preserve">  Menos planejamento, passando-se mais rapidamente à fase de execução</w:t>
+      </w:r>
+      <w:r>
+        <w:rPr>
+          <w:rFonts w:asciiTheme="majorHAnsi" w:hAnsiTheme="majorHAnsi" w:cstheme="majorHAnsi"/>
+          <w:noProof/>
+          <w:sz w:val="24"/>
+          <w:szCs w:val="24"/>
+          <w:lang w:val="pt-BR" w:bidi="ar-SA"/>
+        </w:rPr>
+        <w:t xml:space="preserve"> (x)</w:t>
+      </w:r>
+    </w:p>
+    <w:p>
+      <w:pPr>
+        <w:spacing w:after="0" w:line="240" w:lineRule="auto"/>
+        <w:jc w:val="both"/>
+        <w:rPr>
+          <w:rFonts w:asciiTheme="majorHAnsi" w:hAnsiTheme="majorHAnsi" w:cstheme="majorHAnsi"/>
+          <w:noProof/>
+          <w:sz w:val="24"/>
+          <w:szCs w:val="24"/>
+          <w:lang w:val="pt-BR" w:bidi="ar-SA"/>
+        </w:rPr>
+      </w:pPr>
+    </w:p>
+    <w:p>
+      <w:pPr>
+        <w:spacing w:after="0" w:line="240" w:lineRule="auto"/>
+        <w:jc w:val="both"/>
+        <w:rPr>
+          <w:rFonts w:asciiTheme="majorHAnsi" w:hAnsiTheme="majorHAnsi" w:cstheme="majorHAnsi"/>
+          <w:noProof/>
+          <w:sz w:val="24"/>
+          <w:szCs w:val="24"/>
+          <w:lang w:val="pt-BR" w:bidi="ar-SA"/>
+        </w:rPr>
+      </w:pPr>
+      <w:r>
+        <w:rPr>
+          <w:rFonts w:asciiTheme="majorHAnsi" w:hAnsiTheme="majorHAnsi" w:cstheme="majorHAnsi"/>
+          <w:noProof/>
+          <w:sz w:val="24"/>
+          <w:szCs w:val="24"/>
+          <w:lang w:val="pt-BR" w:bidi="ar-SA"/>
+        </w:rPr>
+        <w:t xml:space="preserve">2 - </w:t>
+      </w:r>
+      <w:r>
+        <w:rPr>
+          <w:rFonts w:asciiTheme="majorHAnsi" w:hAnsiTheme="majorHAnsi" w:cstheme="majorHAnsi"/>
+          <w:noProof/>
+          <w:sz w:val="24"/>
+          <w:szCs w:val="24"/>
+          <w:lang w:val="pt-BR" w:bidi="ar-SA"/>
+        </w:rPr>
+        <w:t>Planejar e projetar (modelar) o canteiro de obras consiste basicamente em definir como serão dispostos, no espaço disponível, os elementos que compõem o canteiro (portaria, escritórios, refeitório, centrais de forma e armação, almoxarifado etc.). Os elementos diretamente à produção são chamados na indústria de centros de trabalho, e a disposição desses no layout da fábrica tem fundamental correlação com a eficiência da produção.</w:t>
+      </w:r>
+    </w:p>
+    <w:p>
+      <w:pPr>
+        <w:spacing w:after="0" w:line="240" w:lineRule="auto"/>
+        <w:jc w:val="both"/>
+        <w:rPr>
+          <w:rFonts w:asciiTheme="majorHAnsi" w:hAnsiTheme="majorHAnsi" w:cstheme="majorHAnsi"/>
+          <w:noProof/>
+          <w:sz w:val="24"/>
+          <w:szCs w:val="24"/>
+          <w:lang w:val="pt-BR" w:bidi="ar-SA"/>
+        </w:rPr>
+      </w:pPr>
+    </w:p>
+    <w:p>
+      <w:pPr>
+        <w:spacing w:after="0" w:line="240" w:lineRule="auto"/>
+        <w:jc w:val="both"/>
+        <w:rPr>
+          <w:rFonts w:asciiTheme="majorHAnsi" w:hAnsiTheme="majorHAnsi" w:cstheme="majorHAnsi"/>
+          <w:noProof/>
+          <w:sz w:val="24"/>
+          <w:szCs w:val="24"/>
+          <w:lang w:val="pt-BR" w:bidi="ar-SA"/>
+        </w:rPr>
+      </w:pPr>
+      <w:r>
+        <w:rPr>
+          <w:rFonts w:asciiTheme="majorHAnsi" w:hAnsiTheme="majorHAnsi" w:cstheme="majorHAnsi"/>
+          <w:noProof/>
+          <w:sz w:val="24"/>
+          <w:szCs w:val="24"/>
+          <w:lang w:val="pt-BR" w:bidi="ar-SA"/>
+        </w:rPr>
+        <w:t>Com relação ao arranjo físico do canteiro de obras, ou seu projeto de implantação, selecione a alternativa que melhor descreve o canteiro de obras, segundo os princípios do lean construction:</w:t>
+      </w:r>
+    </w:p>
+    <w:p>
+      <w:pPr>
+        <w:spacing w:after="0" w:line="240" w:lineRule="auto"/>
+        <w:jc w:val="both"/>
+        <w:rPr>
+          <w:rFonts w:asciiTheme="majorHAnsi" w:hAnsiTheme="majorHAnsi" w:cstheme="majorHAnsi"/>
+          <w:noProof/>
+          <w:sz w:val="24"/>
+          <w:szCs w:val="24"/>
+          <w:lang w:val="pt-BR" w:bidi="ar-SA"/>
+        </w:rPr>
+      </w:pPr>
+    </w:p>
+    <w:p>
+      <w:pPr>
+        <w:spacing w:after="0" w:line="240" w:lineRule="auto"/>
+        <w:jc w:val="both"/>
+        <w:rPr>
+          <w:rFonts w:asciiTheme="majorHAnsi" w:hAnsiTheme="majorHAnsi" w:cstheme="majorHAnsi"/>
+          <w:noProof/>
+          <w:sz w:val="24"/>
+          <w:szCs w:val="24"/>
+          <w:lang w:val="pt-BR" w:bidi="ar-SA"/>
+        </w:rPr>
+      </w:pPr>
+      <w:r>
+        <w:rPr>
+          <w:rFonts w:asciiTheme="majorHAnsi" w:hAnsiTheme="majorHAnsi" w:cstheme="majorHAnsi"/>
+          <w:noProof/>
+          <w:sz w:val="24"/>
+          <w:szCs w:val="24"/>
+          <w:lang w:val="pt-BR" w:bidi="ar-SA"/>
+        </w:rPr>
+        <w:t xml:space="preserve">  a sequência de operações varia de obra para obra, devendo ficar a cargo da gerência da obra a definição do canteiro, no momento da mobilização. </w:t>
+      </w:r>
+    </w:p>
+    <w:p>
+      <w:pPr>
+        <w:spacing w:after="0" w:line="240" w:lineRule="auto"/>
+        <w:jc w:val="both"/>
+        <w:rPr>
+          <w:rFonts w:asciiTheme="majorHAnsi" w:hAnsiTheme="majorHAnsi" w:cstheme="majorHAnsi"/>
+          <w:noProof/>
+          <w:sz w:val="24"/>
+          <w:szCs w:val="24"/>
+          <w:lang w:val="pt-BR" w:bidi="ar-SA"/>
+        </w:rPr>
+      </w:pPr>
+      <w:r>
+        <w:rPr>
+          <w:rFonts w:asciiTheme="majorHAnsi" w:hAnsiTheme="majorHAnsi" w:cstheme="majorHAnsi"/>
+          <w:noProof/>
+          <w:sz w:val="24"/>
+          <w:szCs w:val="24"/>
+          <w:lang w:val="pt-BR" w:bidi="ar-SA"/>
+        </w:rPr>
+        <w:t xml:space="preserve">  os centros de trabalho são agrupados de acordo com a função que desempenham e devem ser adequadamente posicionados para otimizar os fluxos de pessoas, materiais e equipamentos. </w:t>
+      </w:r>
+    </w:p>
+    <w:p>
+      <w:pPr>
+        <w:spacing w:after="0" w:line="240" w:lineRule="auto"/>
+        <w:jc w:val="both"/>
+        <w:rPr>
+          <w:rFonts w:asciiTheme="majorHAnsi" w:hAnsiTheme="majorHAnsi" w:cstheme="majorHAnsi"/>
+          <w:noProof/>
+          <w:sz w:val="24"/>
+          <w:szCs w:val="24"/>
+          <w:lang w:val="pt-BR" w:bidi="ar-SA"/>
+        </w:rPr>
+      </w:pPr>
+      <w:r>
+        <w:rPr>
+          <w:rFonts w:asciiTheme="majorHAnsi" w:hAnsiTheme="majorHAnsi" w:cstheme="majorHAnsi"/>
+          <w:noProof/>
+          <w:sz w:val="24"/>
+          <w:szCs w:val="24"/>
+          <w:lang w:val="pt-BR" w:bidi="ar-SA"/>
+        </w:rPr>
+        <w:t xml:space="preserve">  os centros de trabalho são agrupados em torno dos funcionários da empresa. </w:t>
+      </w:r>
+    </w:p>
+    <w:p>
+      <w:pPr>
+        <w:spacing w:after="0" w:line="240" w:lineRule="auto"/>
+        <w:jc w:val="both"/>
+        <w:rPr>
+          <w:rFonts w:asciiTheme="majorHAnsi" w:hAnsiTheme="majorHAnsi" w:cstheme="majorHAnsi"/>
+          <w:noProof/>
+          <w:sz w:val="24"/>
+          <w:szCs w:val="24"/>
+          <w:lang w:val="pt-BR" w:bidi="ar-SA"/>
+        </w:rPr>
+      </w:pPr>
+      <w:r>
+        <w:rPr>
+          <w:rFonts w:asciiTheme="majorHAnsi" w:hAnsiTheme="majorHAnsi" w:cstheme="majorHAnsi"/>
+          <w:noProof/>
+          <w:sz w:val="24"/>
+          <w:szCs w:val="24"/>
+          <w:lang w:val="pt-BR" w:bidi="ar-SA"/>
+        </w:rPr>
+        <w:t xml:space="preserve">  os funcionários tendem a permanecer fixos, ou quase fixos, aglutinando em torno de si ferramentas e materiais, minimizando-se o deslocamento de pessoas.</w:t>
+      </w:r>
+      <w:r>
+        <w:rPr>
+          <w:rFonts w:asciiTheme="majorHAnsi" w:hAnsiTheme="majorHAnsi" w:cstheme="majorHAnsi"/>
+          <w:noProof/>
+          <w:sz w:val="24"/>
+          <w:szCs w:val="24"/>
+          <w:lang w:val="pt-BR" w:bidi="ar-SA"/>
+        </w:rPr>
+        <w:t xml:space="preserve"> (x)</w:t>
+      </w:r>
+    </w:p>
+    <w:p>
+      <w:pPr>
+        <w:spacing w:after="0" w:line="240" w:lineRule="auto"/>
+        <w:jc w:val="both"/>
+        <w:rPr>
+          <w:rFonts w:asciiTheme="majorHAnsi" w:hAnsiTheme="majorHAnsi" w:cstheme="majorHAnsi"/>
+          <w:noProof/>
+          <w:sz w:val="24"/>
+          <w:szCs w:val="24"/>
+          <w:lang w:val="pt-BR" w:bidi="ar-SA"/>
+        </w:rPr>
+      </w:pPr>
+    </w:p>
+    <w:p>
+      <w:pPr>
+        <w:spacing w:after="0" w:line="240" w:lineRule="auto"/>
+        <w:jc w:val="both"/>
+        <w:rPr>
+          <w:rFonts w:asciiTheme="majorHAnsi" w:hAnsiTheme="majorHAnsi" w:cstheme="majorHAnsi"/>
+          <w:noProof/>
+          <w:sz w:val="24"/>
+          <w:szCs w:val="24"/>
+          <w:lang w:val="pt-BR" w:bidi="ar-SA"/>
+        </w:rPr>
+      </w:pPr>
+      <w:r>
+        <w:rPr>
+          <w:rFonts w:asciiTheme="majorHAnsi" w:hAnsiTheme="majorHAnsi" w:cstheme="majorHAnsi"/>
+          <w:noProof/>
+          <w:sz w:val="24"/>
+          <w:szCs w:val="24"/>
+          <w:lang w:val="pt-BR" w:bidi="ar-SA"/>
+        </w:rPr>
+        <w:t xml:space="preserve">3 - </w:t>
+      </w:r>
+      <w:r>
+        <w:rPr>
+          <w:rFonts w:asciiTheme="majorHAnsi" w:hAnsiTheme="majorHAnsi" w:cstheme="majorHAnsi"/>
+          <w:noProof/>
+          <w:sz w:val="24"/>
+          <w:szCs w:val="24"/>
+          <w:lang w:val="pt-BR" w:bidi="ar-SA"/>
+        </w:rPr>
+        <w:t>O estudo de movimentos e de tempos tinha como finalidade descobrir métodos melhores, mais simples e mais rápidos de se executar uma tarefa, produzindo impacto positivo em uma fábrica, ou em uma empresa, através da:</w:t>
+      </w:r>
+    </w:p>
+    <w:p>
+      <w:pPr>
+        <w:spacing w:after="0" w:line="240" w:lineRule="auto"/>
+        <w:jc w:val="both"/>
+        <w:rPr>
+          <w:rFonts w:asciiTheme="majorHAnsi" w:hAnsiTheme="majorHAnsi" w:cstheme="majorHAnsi"/>
+          <w:noProof/>
+          <w:sz w:val="24"/>
+          <w:szCs w:val="24"/>
+          <w:lang w:val="pt-BR" w:bidi="ar-SA"/>
+        </w:rPr>
+      </w:pPr>
+    </w:p>
+    <w:p>
+      <w:pPr>
+        <w:spacing w:after="0" w:line="240" w:lineRule="auto"/>
+        <w:jc w:val="both"/>
+        <w:rPr>
+          <w:rFonts w:asciiTheme="majorHAnsi" w:hAnsiTheme="majorHAnsi" w:cstheme="majorHAnsi"/>
+          <w:noProof/>
+          <w:sz w:val="24"/>
+          <w:szCs w:val="24"/>
+          <w:lang w:val="pt-BR" w:bidi="ar-SA"/>
+        </w:rPr>
+      </w:pPr>
+      <w:r>
+        <w:rPr>
+          <w:rFonts w:asciiTheme="majorHAnsi" w:hAnsiTheme="majorHAnsi" w:cstheme="majorHAnsi"/>
+          <w:noProof/>
+          <w:sz w:val="24"/>
+          <w:szCs w:val="24"/>
+          <w:lang w:val="pt-BR" w:bidi="ar-SA"/>
+        </w:rPr>
+        <w:t>Melhoria constante de processos e métodos;</w:t>
+      </w:r>
+    </w:p>
+    <w:p>
+      <w:pPr>
+        <w:spacing w:after="0" w:line="240" w:lineRule="auto"/>
+        <w:jc w:val="both"/>
+        <w:rPr>
+          <w:rFonts w:asciiTheme="majorHAnsi" w:hAnsiTheme="majorHAnsi" w:cstheme="majorHAnsi"/>
+          <w:noProof/>
+          <w:sz w:val="24"/>
+          <w:szCs w:val="24"/>
+          <w:lang w:val="pt-BR" w:bidi="ar-SA"/>
+        </w:rPr>
+      </w:pPr>
+      <w:r>
+        <w:rPr>
+          <w:rFonts w:asciiTheme="majorHAnsi" w:hAnsiTheme="majorHAnsi" w:cstheme="majorHAnsi"/>
+          <w:noProof/>
+          <w:sz w:val="24"/>
+          <w:szCs w:val="24"/>
+          <w:lang w:val="pt-BR" w:bidi="ar-SA"/>
+        </w:rPr>
+        <w:t>Padronização;</w:t>
+      </w:r>
+    </w:p>
+    <w:p>
+      <w:pPr>
+        <w:spacing w:after="0" w:line="240" w:lineRule="auto"/>
+        <w:jc w:val="both"/>
+        <w:rPr>
+          <w:rFonts w:asciiTheme="majorHAnsi" w:hAnsiTheme="majorHAnsi" w:cstheme="majorHAnsi"/>
+          <w:noProof/>
+          <w:sz w:val="24"/>
+          <w:szCs w:val="24"/>
+          <w:lang w:val="pt-BR" w:bidi="ar-SA"/>
+        </w:rPr>
+      </w:pPr>
+      <w:r>
+        <w:rPr>
+          <w:rFonts w:asciiTheme="majorHAnsi" w:hAnsiTheme="majorHAnsi" w:cstheme="majorHAnsi"/>
+          <w:noProof/>
+          <w:sz w:val="24"/>
+          <w:szCs w:val="24"/>
+          <w:lang w:val="pt-BR" w:bidi="ar-SA"/>
+        </w:rPr>
+        <w:lastRenderedPageBreak/>
+        <w:t>Melhor utilização dos recursos disponíveis.</w:t>
+      </w:r>
+    </w:p>
+    <w:p>
+      <w:pPr>
+        <w:spacing w:after="0" w:line="240" w:lineRule="auto"/>
+        <w:jc w:val="both"/>
+        <w:rPr>
+          <w:rFonts w:asciiTheme="majorHAnsi" w:hAnsiTheme="majorHAnsi" w:cstheme="majorHAnsi"/>
+          <w:noProof/>
+          <w:sz w:val="24"/>
+          <w:szCs w:val="24"/>
+          <w:lang w:val="pt-BR" w:bidi="ar-SA"/>
+        </w:rPr>
+      </w:pPr>
+      <w:r>
+        <w:rPr>
+          <w:rFonts w:asciiTheme="majorHAnsi" w:hAnsiTheme="majorHAnsi" w:cstheme="majorHAnsi"/>
+          <w:noProof/>
+          <w:sz w:val="24"/>
+          <w:szCs w:val="24"/>
+          <w:lang w:val="pt-BR" w:bidi="ar-SA"/>
+        </w:rPr>
+        <w:t>São enfoques do estudo de movimentos e de tempos, EXCETO:</w:t>
+      </w:r>
+    </w:p>
+    <w:p>
+      <w:pPr>
+        <w:spacing w:after="0" w:line="240" w:lineRule="auto"/>
+        <w:jc w:val="both"/>
+        <w:rPr>
+          <w:rFonts w:asciiTheme="majorHAnsi" w:hAnsiTheme="majorHAnsi" w:cstheme="majorHAnsi"/>
+          <w:noProof/>
+          <w:sz w:val="24"/>
+          <w:szCs w:val="24"/>
+          <w:lang w:val="pt-BR" w:bidi="ar-SA"/>
+        </w:rPr>
+      </w:pPr>
+    </w:p>
+    <w:p>
+      <w:pPr>
+        <w:spacing w:after="0" w:line="240" w:lineRule="auto"/>
+        <w:jc w:val="both"/>
+        <w:rPr>
+          <w:rFonts w:asciiTheme="majorHAnsi" w:hAnsiTheme="majorHAnsi" w:cstheme="majorHAnsi"/>
+          <w:noProof/>
+          <w:sz w:val="24"/>
+          <w:szCs w:val="24"/>
+          <w:lang w:val="pt-BR" w:bidi="ar-SA"/>
+        </w:rPr>
+      </w:pPr>
+      <w:r>
+        <w:rPr>
+          <w:rFonts w:asciiTheme="majorHAnsi" w:hAnsiTheme="majorHAnsi" w:cstheme="majorHAnsi"/>
+          <w:noProof/>
+          <w:sz w:val="24"/>
+          <w:szCs w:val="24"/>
+          <w:lang w:val="pt-BR" w:bidi="ar-SA"/>
+        </w:rPr>
+        <w:t xml:space="preserve">  Eliminar o trabalho desnecessário </w:t>
+      </w:r>
+    </w:p>
+    <w:p>
+      <w:pPr>
+        <w:spacing w:after="0" w:line="240" w:lineRule="auto"/>
+        <w:jc w:val="both"/>
+        <w:rPr>
+          <w:rFonts w:asciiTheme="majorHAnsi" w:hAnsiTheme="majorHAnsi" w:cstheme="majorHAnsi"/>
+          <w:noProof/>
+          <w:sz w:val="24"/>
+          <w:szCs w:val="24"/>
+          <w:lang w:val="pt-BR" w:bidi="ar-SA"/>
+        </w:rPr>
+      </w:pPr>
+      <w:r>
+        <w:rPr>
+          <w:rFonts w:asciiTheme="majorHAnsi" w:hAnsiTheme="majorHAnsi" w:cstheme="majorHAnsi"/>
+          <w:noProof/>
+          <w:sz w:val="24"/>
+          <w:szCs w:val="24"/>
+          <w:lang w:val="pt-BR" w:bidi="ar-SA"/>
+        </w:rPr>
+        <w:t xml:space="preserve">  Combinar operações ou elementos, simplificando a execução da tarefa </w:t>
+      </w:r>
+    </w:p>
+    <w:p>
+      <w:pPr>
+        <w:spacing w:after="0" w:line="240" w:lineRule="auto"/>
+        <w:jc w:val="both"/>
+        <w:rPr>
+          <w:rFonts w:asciiTheme="majorHAnsi" w:hAnsiTheme="majorHAnsi" w:cstheme="majorHAnsi"/>
+          <w:noProof/>
+          <w:sz w:val="24"/>
+          <w:szCs w:val="24"/>
+          <w:lang w:val="pt-BR" w:bidi="ar-SA"/>
+        </w:rPr>
+      </w:pPr>
+      <w:r>
+        <w:rPr>
+          <w:rFonts w:asciiTheme="majorHAnsi" w:hAnsiTheme="majorHAnsi" w:cstheme="majorHAnsi"/>
+          <w:noProof/>
+          <w:sz w:val="24"/>
+          <w:szCs w:val="24"/>
+          <w:lang w:val="pt-BR" w:bidi="ar-SA"/>
+        </w:rPr>
+        <w:t xml:space="preserve">  Simplificar as operações essenciais </w:t>
+      </w:r>
+    </w:p>
+    <w:p>
+      <w:pPr>
+        <w:spacing w:after="0" w:line="240" w:lineRule="auto"/>
+        <w:jc w:val="both"/>
+        <w:rPr>
+          <w:rFonts w:asciiTheme="majorHAnsi" w:hAnsiTheme="majorHAnsi" w:cstheme="majorHAnsi"/>
+          <w:noProof/>
+          <w:sz w:val="24"/>
+          <w:szCs w:val="24"/>
+          <w:lang w:val="pt-BR" w:bidi="ar-SA"/>
+        </w:rPr>
+      </w:pPr>
+      <w:r>
+        <w:rPr>
+          <w:rFonts w:asciiTheme="majorHAnsi" w:hAnsiTheme="majorHAnsi" w:cstheme="majorHAnsi"/>
+          <w:noProof/>
+          <w:sz w:val="24"/>
+          <w:szCs w:val="24"/>
+          <w:lang w:val="pt-BR" w:bidi="ar-SA"/>
+        </w:rPr>
+        <w:t xml:space="preserve">  Todas as informações acima</w:t>
+      </w:r>
+      <w:r>
+        <w:rPr>
+          <w:rFonts w:asciiTheme="majorHAnsi" w:hAnsiTheme="majorHAnsi" w:cstheme="majorHAnsi"/>
+          <w:noProof/>
+          <w:sz w:val="24"/>
+          <w:szCs w:val="24"/>
+          <w:lang w:val="pt-BR" w:bidi="ar-SA"/>
+        </w:rPr>
+        <w:t xml:space="preserve"> (x)</w:t>
+      </w:r>
     </w:p>
     <w:p>
       <w:pPr>
@@ -4971,6 +5727,95 @@
     </w:lvl>
   </w:abstractNum>
   <w:abstractNum w:abstractNumId="14">
+    <w:nsid w:val="5A775387"/>
+    <w:multiLevelType w:val="hybridMultilevel"/>
+    <w:tmpl w:val="F2D8D2AC"/>
+    <w:lvl w:ilvl="0" w:tplc="D5EA2586">
+      <w:start w:val="1"/>
+      <w:numFmt w:val="decimal"/>
+      <w:lvlText w:val="%1-"/>
+      <w:lvlJc w:val="left"/>
+      <w:pPr>
+        <w:ind w:left="720" w:hanging="360"/>
+      </w:pPr>
+      <w:rPr>
+        <w:rFonts w:hint="default"/>
+      </w:rPr>
+    </w:lvl>
+    <w:lvl w:ilvl="1" w:tplc="04090019" w:tentative="1">
+      <w:start w:val="1"/>
+      <w:numFmt w:val="lowerLetter"/>
+      <w:lvlText w:val="%2."/>
+      <w:lvlJc w:val="left"/>
+      <w:pPr>
+        <w:ind w:left="1440" w:hanging="360"/>
+      </w:pPr>
+    </w:lvl>
+    <w:lvl w:ilvl="2" w:tplc="0409001B" w:tentative="1">
+      <w:start w:val="1"/>
+      <w:numFmt w:val="lowerRoman"/>
+      <w:lvlText w:val="%3."/>
+      <w:lvlJc w:val="right"/>
+      <w:pPr>
+        <w:ind w:left="2160" w:hanging="180"/>
+      </w:pPr>
+    </w:lvl>
+    <w:lvl w:ilvl="3" w:tplc="0409000F" w:tentative="1">
+      <w:start w:val="1"/>
+      <w:numFmt w:val="decimal"/>
+      <w:lvlText w:val="%4."/>
+      <w:lvlJc w:val="left"/>
+      <w:pPr>
+        <w:ind w:left="2880" w:hanging="360"/>
+      </w:pPr>
+    </w:lvl>
+    <w:lvl w:ilvl="4" w:tplc="04090019" w:tentative="1">
+      <w:start w:val="1"/>
+      <w:numFmt w:val="lowerLetter"/>
+      <w:lvlText w:val="%5."/>
+      <w:lvlJc w:val="left"/>
+      <w:pPr>
+        <w:ind w:left="3600" w:hanging="360"/>
+      </w:pPr>
+    </w:lvl>
+    <w:lvl w:ilvl="5" w:tplc="0409001B" w:tentative="1">
+      <w:start w:val="1"/>
+      <w:numFmt w:val="lowerRoman"/>
+      <w:lvlText w:val="%6."/>
+      <w:lvlJc w:val="right"/>
+      <w:pPr>
+        <w:ind w:left="4320" w:hanging="180"/>
+      </w:pPr>
+    </w:lvl>
+    <w:lvl w:ilvl="6" w:tplc="0409000F" w:tentative="1">
+      <w:start w:val="1"/>
+      <w:numFmt w:val="decimal"/>
+      <w:lvlText w:val="%7."/>
+      <w:lvlJc w:val="left"/>
+      <w:pPr>
+        <w:ind w:left="5040" w:hanging="360"/>
+      </w:pPr>
+    </w:lvl>
+    <w:lvl w:ilvl="7" w:tplc="04090019" w:tentative="1">
+      <w:start w:val="1"/>
+      <w:numFmt w:val="lowerLetter"/>
+      <w:lvlText w:val="%8."/>
+      <w:lvlJc w:val="left"/>
+      <w:pPr>
+        <w:ind w:left="5760" w:hanging="360"/>
+      </w:pPr>
+    </w:lvl>
+    <w:lvl w:ilvl="8" w:tplc="0409001B" w:tentative="1">
+      <w:start w:val="1"/>
+      <w:numFmt w:val="lowerRoman"/>
+      <w:lvlText w:val="%9."/>
+      <w:lvlJc w:val="right"/>
+      <w:pPr>
+        <w:ind w:left="6480" w:hanging="180"/>
+      </w:pPr>
+    </w:lvl>
+  </w:abstractNum>
+  <w:abstractNum w:abstractNumId="15">
     <w:nsid w:val="5CEA3726"/>
     <w:multiLevelType w:val="hybridMultilevel"/>
     <w:tmpl w:val="3410CC26"/>
@@ -5059,7 +5904,7 @@
       </w:pPr>
     </w:lvl>
   </w:abstractNum>
-  <w:abstractNum w:abstractNumId="15">
+  <w:abstractNum w:abstractNumId="16">
     <w:nsid w:val="7CE659F9"/>
     <w:multiLevelType w:val="hybridMultilevel"/>
     <w:tmpl w:val="E5162130"/>
@@ -5172,7 +6017,7 @@
       </w:rPr>
     </w:lvl>
   </w:abstractNum>
-  <w:abstractNum w:abstractNumId="16">
+  <w:abstractNum w:abstractNumId="17">
     <w:nsid w:val="7E7D5BED"/>
     <w:multiLevelType w:val="hybridMultilevel"/>
     <w:tmpl w:val="A12829F0"/>
@@ -5286,7 +6131,7 @@
     </w:lvl>
   </w:abstractNum>
   <w:num w:numId="1">
-    <w:abstractNumId w:val="14"/>
+    <w:abstractNumId w:val="15"/>
   </w:num>
   <w:num w:numId="2">
     <w:abstractNumId w:val="13"/>
@@ -5328,13 +6173,16 @@
     <w:abstractNumId w:val="12"/>
   </w:num>
   <w:num w:numId="15">
-    <w:abstractNumId w:val="16"/>
+    <w:abstractNumId w:val="17"/>
   </w:num>
   <w:num w:numId="16">
     <w:abstractNumId w:val="3"/>
   </w:num>
   <w:num w:numId="17">
-    <w:abstractNumId w:val="15"/>
+    <w:abstractNumId w:val="16"/>
+  </w:num>
+  <w:num w:numId="18">
+    <w:abstractNumId w:val="14"/>
   </w:num>
 </w:numbering>
 </file>
@@ -7715,7 +8563,7 @@
 </file>
 
 <file path=customXml/itemProps1.xml><?xml version="1.0" encoding="utf-8"?>
-<ds:datastoreItem xmlns:ds="http://schemas.openxmlformats.org/officeDocument/2006/customXml" ds:itemID="{FF7A098A-5A6D-48FD-97C7-2C456C23915A}">
+<ds:datastoreItem xmlns:ds="http://schemas.openxmlformats.org/officeDocument/2006/customXml" ds:itemID="{C20D3C7A-A400-4648-A853-D8F057419333}">
   <ds:schemaRefs>
     <ds:schemaRef ds:uri="http://schemas.openxmlformats.org/officeDocument/2006/bibliography"/>
   </ds:schemaRefs>

</xml_diff>